<commit_message>
Avances en pruebas y depuracipon del codigo
</commit_message>
<xml_diff>
--- a/Documentación/Diseño de casos de prueba.docx
+++ b/Documentación/Diseño de casos de prueba.docx
@@ -1,6 +1,6 @@
 
 <file path=word/document.xml><?xml version="1.0" encoding="utf-8"?>
-<w:document xmlns:wpc="http://schemas.microsoft.com/office/word/2010/wordprocessingCanvas" xmlns:mc="http://schemas.openxmlformats.org/markup-compatibility/2006" xmlns:o="urn:schemas-microsoft-com:office:office" xmlns:r="http://schemas.openxmlformats.org/officeDocument/2006/relationships" xmlns:m="http://schemas.openxmlformats.org/officeDocument/2006/math" xmlns:v="urn:schemas-microsoft-com:vml" xmlns:wp14="http://schemas.microsoft.com/office/word/2010/wordprocessingDrawing" xmlns:wp="http://schemas.openxmlformats.org/drawingml/2006/wordprocessingDrawing" xmlns:w10="urn:schemas-microsoft-com:office:word" xmlns:w="http://schemas.openxmlformats.org/wordprocessingml/2006/main" xmlns:w14="http://schemas.microsoft.com/office/word/2010/wordml" xmlns:w15="http://schemas.microsoft.com/office/word/2012/wordml" xmlns:wpg="http://schemas.microsoft.com/office/word/2010/wordprocessingGroup" xmlns:wpi="http://schemas.microsoft.com/office/word/2010/wordprocessingInk" xmlns:wne="http://schemas.microsoft.com/office/word/2006/wordml" xmlns:wps="http://schemas.microsoft.com/office/word/2010/wordprocessingShape" mc:Ignorable="w14 w15 wp14">
+<w:document xmlns:wpc="http://schemas.microsoft.com/office/word/2010/wordprocessingCanvas" xmlns:cx="http://schemas.microsoft.com/office/drawing/2014/chartex" xmlns:cx1="http://schemas.microsoft.com/office/drawing/2015/9/8/chartex" xmlns:cx2="http://schemas.microsoft.com/office/drawing/2015/10/21/chartex" xmlns:cx3="http://schemas.microsoft.com/office/drawing/2016/5/9/chartex" xmlns:cx4="http://schemas.microsoft.com/office/drawing/2016/5/10/chartex" xmlns:cx5="http://schemas.microsoft.com/office/drawing/2016/5/11/chartex" xmlns:cx6="http://schemas.microsoft.com/office/drawing/2016/5/12/chartex" xmlns:cx7="http://schemas.microsoft.com/office/drawing/2016/5/13/chartex" xmlns:cx8="http://schemas.microsoft.com/office/drawing/2016/5/14/chartex" xmlns:mc="http://schemas.openxmlformats.org/markup-compatibility/2006" xmlns:aink="http://schemas.microsoft.com/office/drawing/2016/ink" xmlns:am3d="http://schemas.microsoft.com/office/drawing/2017/model3d" xmlns:o="urn:schemas-microsoft-com:office:office" xmlns:r="http://schemas.openxmlformats.org/officeDocument/2006/relationships" xmlns:m="http://schemas.openxmlformats.org/officeDocument/2006/math" xmlns:v="urn:schemas-microsoft-com:vml" xmlns:wp14="http://schemas.microsoft.com/office/word/2010/wordprocessingDrawing" xmlns:wp="http://schemas.openxmlformats.org/drawingml/2006/wordprocessingDrawing" xmlns:w10="urn:schemas-microsoft-com:office:word" xmlns:w="http://schemas.openxmlformats.org/wordprocessingml/2006/main" xmlns:w14="http://schemas.microsoft.com/office/word/2010/wordml" xmlns:w15="http://schemas.microsoft.com/office/word/2012/wordml" xmlns:w16cid="http://schemas.microsoft.com/office/word/2016/wordml/cid" xmlns:w16se="http://schemas.microsoft.com/office/word/2015/wordml/symex" xmlns:wpg="http://schemas.microsoft.com/office/word/2010/wordprocessingGroup" xmlns:wpi="http://schemas.microsoft.com/office/word/2010/wordprocessingInk" xmlns:wne="http://schemas.microsoft.com/office/word/2006/wordml" xmlns:wps="http://schemas.microsoft.com/office/word/2010/wordprocessingShape" mc:Ignorable="w14 w15 w16se w16cid wp14">
   <w:body>
     <w:p>
       <w:pPr>
@@ -55,7 +55,21 @@
               <w:rPr>
                 <w:b/>
               </w:rPr>
-              <w:t>Prueba N° 1</w:t>
+              <w:t xml:space="preserve">Prueba </w:t>
+            </w:r>
+            <w:proofErr w:type="spellStart"/>
+            <w:r>
+              <w:rPr>
+                <w:b/>
+              </w:rPr>
+              <w:t>N°</w:t>
+            </w:r>
+            <w:proofErr w:type="spellEnd"/>
+            <w:r>
+              <w:rPr>
+                <w:b/>
+              </w:rPr>
+              <w:t xml:space="preserve"> 1</w:t>
             </w:r>
           </w:p>
         </w:tc>
@@ -205,9 +219,11 @@
             <w:vAlign w:val="center"/>
           </w:tcPr>
           <w:p>
+            <w:proofErr w:type="spellStart"/>
             <w:r>
               <w:t>HashMap</w:t>
             </w:r>
+            <w:proofErr w:type="spellEnd"/>
           </w:p>
         </w:tc>
         <w:tc>
@@ -217,7 +233,15 @@
           </w:tcPr>
           <w:p>
             <w:r>
-              <w:t>+ get(K): V</w:t>
+              <w:t xml:space="preserve">+ </w:t>
+            </w:r>
+            <w:proofErr w:type="spellStart"/>
+            <w:r>
+              <w:t>get</w:t>
+            </w:r>
+            <w:proofErr w:type="spellEnd"/>
+            <w:r>
+              <w:t>(K): V</w:t>
             </w:r>
           </w:p>
         </w:tc>
@@ -265,9 +289,11 @@
             <w:vAlign w:val="center"/>
           </w:tcPr>
           <w:p>
+            <w:proofErr w:type="spellStart"/>
             <w:r>
               <w:t>HashMap</w:t>
             </w:r>
+            <w:proofErr w:type="spellEnd"/>
           </w:p>
         </w:tc>
         <w:tc>
@@ -277,7 +303,15 @@
           </w:tcPr>
           <w:p>
             <w:r>
-              <w:t>+ get(K): V</w:t>
+              <w:t xml:space="preserve">+ </w:t>
+            </w:r>
+            <w:proofErr w:type="spellStart"/>
+            <w:r>
+              <w:t>get</w:t>
+            </w:r>
+            <w:proofErr w:type="spellEnd"/>
+            <w:r>
+              <w:t>(K): V</w:t>
             </w:r>
           </w:p>
         </w:tc>
@@ -310,7 +344,15 @@
           </w:tcPr>
           <w:p>
             <w:r>
-              <w:t>El método devolvió null.</w:t>
+              <w:t xml:space="preserve">El método devolvió </w:t>
+            </w:r>
+            <w:proofErr w:type="spellStart"/>
+            <w:r>
+              <w:t>null</w:t>
+            </w:r>
+            <w:proofErr w:type="spellEnd"/>
+            <w:r>
+              <w:t>.</w:t>
             </w:r>
           </w:p>
         </w:tc>
@@ -352,7 +394,21 @@
               <w:rPr>
                 <w:b/>
               </w:rPr>
-              <w:t>Prueba N° 2</w:t>
+              <w:t xml:space="preserve">Prueba </w:t>
+            </w:r>
+            <w:proofErr w:type="spellStart"/>
+            <w:r>
+              <w:rPr>
+                <w:b/>
+              </w:rPr>
+              <w:t>N°</w:t>
+            </w:r>
+            <w:proofErr w:type="spellEnd"/>
+            <w:r>
+              <w:rPr>
+                <w:b/>
+              </w:rPr>
+              <w:t xml:space="preserve"> 2</w:t>
             </w:r>
           </w:p>
         </w:tc>
@@ -496,9 +552,11 @@
             <w:vAlign w:val="center"/>
           </w:tcPr>
           <w:p>
+            <w:proofErr w:type="spellStart"/>
             <w:r>
               <w:t>HashMap</w:t>
             </w:r>
+            <w:proofErr w:type="spellEnd"/>
           </w:p>
         </w:tc>
         <w:tc>
@@ -510,11 +568,18 @@
             <w:r>
               <w:t xml:space="preserve">+ </w:t>
             </w:r>
+            <w:proofErr w:type="spellStart"/>
+            <w:proofErr w:type="gramStart"/>
             <w:r>
               <w:t>changeValue</w:t>
             </w:r>
-            <w:r>
-              <w:t>(K</w:t>
+            <w:proofErr w:type="spellEnd"/>
+            <w:r>
+              <w:t>(</w:t>
+            </w:r>
+            <w:proofErr w:type="gramEnd"/>
+            <w:r>
+              <w:t>K</w:t>
             </w:r>
             <w:r>
               <w:t>, V</w:t>
@@ -523,8 +588,13 @@
               <w:t>):</w:t>
             </w:r>
             <w:r>
-              <w:t xml:space="preserve"> void</w:t>
-            </w:r>
+              <w:t xml:space="preserve"> </w:t>
+            </w:r>
+            <w:proofErr w:type="spellStart"/>
+            <w:r>
+              <w:t>void</w:t>
+            </w:r>
+            <w:proofErr w:type="spellEnd"/>
           </w:p>
         </w:tc>
         <w:tc>
@@ -577,9 +647,11 @@
             <w:vAlign w:val="center"/>
           </w:tcPr>
           <w:p>
+            <w:proofErr w:type="spellStart"/>
             <w:r>
               <w:t>HashMap</w:t>
             </w:r>
+            <w:proofErr w:type="spellEnd"/>
           </w:p>
         </w:tc>
         <w:tc>
@@ -591,15 +663,24 @@
             <w:r>
               <w:t xml:space="preserve">+ </w:t>
             </w:r>
+            <w:proofErr w:type="spellStart"/>
+            <w:proofErr w:type="gramStart"/>
             <w:r>
               <w:t>changeValue</w:t>
             </w:r>
+            <w:proofErr w:type="spellEnd"/>
             <w:r>
               <w:t>(</w:t>
             </w:r>
-            <w:r>
-              <w:t>K, V): void</w:t>
-            </w:r>
+            <w:proofErr w:type="gramEnd"/>
+            <w:r>
+              <w:t xml:space="preserve">K, V): </w:t>
+            </w:r>
+            <w:proofErr w:type="spellStart"/>
+            <w:r>
+              <w:t>void</w:t>
+            </w:r>
+            <w:proofErr w:type="spellEnd"/>
           </w:p>
         </w:tc>
         <w:tc>
@@ -609,13 +690,7 @@
           </w:tcPr>
           <w:p>
             <w:r>
-              <w:t>Cambiar un libro que</w:t>
-            </w:r>
-            <w:r>
-              <w:t xml:space="preserve"> no</w:t>
-            </w:r>
-            <w:r>
-              <w:t xml:space="preserve"> esté en la tabla.</w:t>
+              <w:t>Cambiar un libro que no esté en la tabla.</w:t>
             </w:r>
           </w:p>
         </w:tc>
@@ -688,7 +763,21 @@
               <w:rPr>
                 <w:b/>
               </w:rPr>
-              <w:t>Prueba N° 3</w:t>
+              <w:t xml:space="preserve">Prueba </w:t>
+            </w:r>
+            <w:proofErr w:type="spellStart"/>
+            <w:r>
+              <w:rPr>
+                <w:b/>
+              </w:rPr>
+              <w:t>N°</w:t>
+            </w:r>
+            <w:proofErr w:type="spellEnd"/>
+            <w:r>
+              <w:rPr>
+                <w:b/>
+              </w:rPr>
+              <w:t xml:space="preserve"> 3</w:t>
             </w:r>
           </w:p>
         </w:tc>
@@ -838,9 +927,11 @@
             <w:vAlign w:val="center"/>
           </w:tcPr>
           <w:p>
+            <w:proofErr w:type="spellStart"/>
             <w:r>
               <w:t>HashMap</w:t>
             </w:r>
+            <w:proofErr w:type="spellEnd"/>
           </w:p>
         </w:tc>
         <w:tc>
@@ -852,15 +943,19 @@
             <w:r>
               <w:t xml:space="preserve">+ </w:t>
             </w:r>
+            <w:proofErr w:type="spellStart"/>
             <w:r>
               <w:t>contains</w:t>
             </w:r>
+            <w:proofErr w:type="spellEnd"/>
             <w:r>
               <w:t xml:space="preserve">(K): </w:t>
             </w:r>
+            <w:proofErr w:type="spellStart"/>
             <w:r>
               <w:t>boolean</w:t>
             </w:r>
+            <w:proofErr w:type="spellEnd"/>
           </w:p>
         </w:tc>
         <w:tc>
@@ -910,9 +1005,11 @@
             <w:vAlign w:val="center"/>
           </w:tcPr>
           <w:p>
+            <w:proofErr w:type="spellStart"/>
             <w:r>
               <w:t>HashMap</w:t>
             </w:r>
+            <w:proofErr w:type="spellEnd"/>
           </w:p>
         </w:tc>
         <w:tc>
@@ -922,8 +1019,26 @@
           </w:tcPr>
           <w:p>
             <w:r>
-              <w:t>+ changeValue(K, V): void</w:t>
-            </w:r>
+              <w:t xml:space="preserve">+ </w:t>
+            </w:r>
+            <w:proofErr w:type="spellStart"/>
+            <w:proofErr w:type="gramStart"/>
+            <w:r>
+              <w:t>changeValue</w:t>
+            </w:r>
+            <w:proofErr w:type="spellEnd"/>
+            <w:r>
+              <w:t>(</w:t>
+            </w:r>
+            <w:proofErr w:type="gramEnd"/>
+            <w:r>
+              <w:t xml:space="preserve">K, V): </w:t>
+            </w:r>
+            <w:proofErr w:type="spellStart"/>
+            <w:r>
+              <w:t>void</w:t>
+            </w:r>
+            <w:proofErr w:type="spellEnd"/>
           </w:p>
         </w:tc>
         <w:tc>
@@ -967,10 +1082,7 @@
         <w:br w:type="page"/>
       </w:r>
     </w:p>
-    <w:p>
-      <w:bookmarkStart w:id="0" w:name="_GoBack"/>
-      <w:bookmarkEnd w:id="0"/>
-    </w:p>
+    <w:p/>
     <w:p/>
     <w:p/>
     <w:tbl>
@@ -1007,7 +1119,21 @@
               <w:rPr>
                 <w:b/>
               </w:rPr>
-              <w:t>Prueba N° 4</w:t>
+              <w:t xml:space="preserve">Prueba </w:t>
+            </w:r>
+            <w:proofErr w:type="spellStart"/>
+            <w:r>
+              <w:rPr>
+                <w:b/>
+              </w:rPr>
+              <w:t>N°</w:t>
+            </w:r>
+            <w:proofErr w:type="spellEnd"/>
+            <w:r>
+              <w:rPr>
+                <w:b/>
+              </w:rPr>
+              <w:t xml:space="preserve"> 4</w:t>
             </w:r>
           </w:p>
         </w:tc>
@@ -1152,9 +1278,11 @@
             <w:vAlign w:val="center"/>
           </w:tcPr>
           <w:p>
+            <w:proofErr w:type="spellStart"/>
             <w:r>
               <w:t>HashMap</w:t>
             </w:r>
+            <w:proofErr w:type="spellEnd"/>
           </w:p>
         </w:tc>
         <w:tc>
@@ -1164,8 +1292,21 @@
           </w:tcPr>
           <w:p>
             <w:r>
-              <w:t>+ delete(K): boolean</w:t>
-            </w:r>
+              <w:t xml:space="preserve">+ </w:t>
+            </w:r>
+            <w:proofErr w:type="spellStart"/>
+            <w:r>
+              <w:t>delete</w:t>
+            </w:r>
+            <w:proofErr w:type="spellEnd"/>
+            <w:r>
+              <w:t xml:space="preserve">(K): </w:t>
+            </w:r>
+            <w:proofErr w:type="spellStart"/>
+            <w:r>
+              <w:t>boolean</w:t>
+            </w:r>
+            <w:proofErr w:type="spellEnd"/>
           </w:p>
         </w:tc>
         <w:tc>
@@ -1221,7 +1362,15 @@
           </w:tcPr>
           <w:p>
             <w:r>
-              <w:t>+ get(K): V</w:t>
+              <w:t xml:space="preserve">+ </w:t>
+            </w:r>
+            <w:proofErr w:type="spellStart"/>
+            <w:r>
+              <w:t>get</w:t>
+            </w:r>
+            <w:proofErr w:type="spellEnd"/>
+            <w:r>
+              <w:t>(K): V</w:t>
             </w:r>
           </w:p>
         </w:tc>
@@ -1254,7 +1403,15 @@
           </w:tcPr>
           <w:p>
             <w:r>
-              <w:t>El método devolvió null.</w:t>
+              <w:t xml:space="preserve">El método devolvió </w:t>
+            </w:r>
+            <w:proofErr w:type="spellStart"/>
+            <w:r>
+              <w:t>null</w:t>
+            </w:r>
+            <w:proofErr w:type="spellEnd"/>
+            <w:r>
+              <w:t>.</w:t>
             </w:r>
           </w:p>
         </w:tc>
@@ -1269,9 +1426,11 @@
             <w:vAlign w:val="center"/>
           </w:tcPr>
           <w:p>
+            <w:proofErr w:type="spellStart"/>
             <w:r>
               <w:t>HashMap</w:t>
             </w:r>
+            <w:proofErr w:type="spellEnd"/>
           </w:p>
         </w:tc>
         <w:tc>
@@ -1281,8 +1440,21 @@
           </w:tcPr>
           <w:p>
             <w:r>
-              <w:t>+ delete(K): boolean</w:t>
-            </w:r>
+              <w:t xml:space="preserve">+ </w:t>
+            </w:r>
+            <w:proofErr w:type="spellStart"/>
+            <w:r>
+              <w:t>delete</w:t>
+            </w:r>
+            <w:proofErr w:type="spellEnd"/>
+            <w:r>
+              <w:t xml:space="preserve">(K): </w:t>
+            </w:r>
+            <w:proofErr w:type="spellStart"/>
+            <w:r>
+              <w:t>boolean</w:t>
+            </w:r>
+            <w:proofErr w:type="spellEnd"/>
           </w:p>
         </w:tc>
         <w:tc>
@@ -1356,7 +1528,21 @@
               <w:rPr>
                 <w:b/>
               </w:rPr>
-              <w:t>Prueba N° 5</w:t>
+              <w:t xml:space="preserve">Prueba </w:t>
+            </w:r>
+            <w:proofErr w:type="spellStart"/>
+            <w:r>
+              <w:rPr>
+                <w:b/>
+              </w:rPr>
+              <w:t>N°</w:t>
+            </w:r>
+            <w:proofErr w:type="spellEnd"/>
+            <w:r>
+              <w:rPr>
+                <w:b/>
+              </w:rPr>
+              <w:t xml:space="preserve"> 5</w:t>
             </w:r>
           </w:p>
         </w:tc>
@@ -1497,9 +1683,11 @@
             <w:vAlign w:val="center"/>
           </w:tcPr>
           <w:p>
+            <w:proofErr w:type="spellStart"/>
             <w:r>
               <w:t>Reception</w:t>
             </w:r>
+            <w:proofErr w:type="spellEnd"/>
           </w:p>
         </w:tc>
         <w:tc>
@@ -1509,7 +1697,25 @@
           </w:tcPr>
           <w:p>
             <w:r>
-              <w:t>+ Reception(String)</w:t>
+              <w:t xml:space="preserve">+ </w:t>
+            </w:r>
+            <w:proofErr w:type="spellStart"/>
+            <w:proofErr w:type="gramStart"/>
+            <w:r>
+              <w:t>Reception</w:t>
+            </w:r>
+            <w:proofErr w:type="spellEnd"/>
+            <w:r>
+              <w:t>(</w:t>
+            </w:r>
+            <w:proofErr w:type="spellStart"/>
+            <w:proofErr w:type="gramEnd"/>
+            <w:r>
+              <w:t>String</w:t>
+            </w:r>
+            <w:proofErr w:type="spellEnd"/>
+            <w:r>
+              <w:t>)</w:t>
             </w:r>
           </w:p>
         </w:tc>
@@ -1584,7 +1790,21 @@
               <w:rPr>
                 <w:b/>
               </w:rPr>
-              <w:t>Prueba N° 6</w:t>
+              <w:t xml:space="preserve">Prueba </w:t>
+            </w:r>
+            <w:proofErr w:type="spellStart"/>
+            <w:r>
+              <w:rPr>
+                <w:b/>
+              </w:rPr>
+              <w:t>N°</w:t>
+            </w:r>
+            <w:proofErr w:type="spellEnd"/>
+            <w:r>
+              <w:rPr>
+                <w:b/>
+              </w:rPr>
+              <w:t xml:space="preserve"> 6</w:t>
             </w:r>
           </w:p>
         </w:tc>
@@ -1725,9 +1945,11 @@
             <w:vAlign w:val="center"/>
           </w:tcPr>
           <w:p>
+            <w:proofErr w:type="spellStart"/>
             <w:r>
               <w:t>HashTable</w:t>
             </w:r>
+            <w:proofErr w:type="spellEnd"/>
           </w:p>
         </w:tc>
         <w:tc>
@@ -1737,8 +1959,26 @@
           </w:tcPr>
           <w:p>
             <w:r>
-              <w:t>+ put(K, V): void</w:t>
-            </w:r>
+              <w:t xml:space="preserve">+ </w:t>
+            </w:r>
+            <w:proofErr w:type="spellStart"/>
+            <w:proofErr w:type="gramStart"/>
+            <w:r>
+              <w:t>put</w:t>
+            </w:r>
+            <w:proofErr w:type="spellEnd"/>
+            <w:r>
+              <w:t>(</w:t>
+            </w:r>
+            <w:proofErr w:type="gramEnd"/>
+            <w:r>
+              <w:t xml:space="preserve">K, V): </w:t>
+            </w:r>
+            <w:proofErr w:type="spellStart"/>
+            <w:r>
+              <w:t>void</w:t>
+            </w:r>
+            <w:proofErr w:type="spellEnd"/>
           </w:p>
         </w:tc>
         <w:tc>
@@ -1791,9 +2031,11 @@
             <w:vAlign w:val="center"/>
           </w:tcPr>
           <w:p>
+            <w:proofErr w:type="spellStart"/>
             <w:r>
               <w:t>HashTable</w:t>
             </w:r>
+            <w:proofErr w:type="spellEnd"/>
           </w:p>
         </w:tc>
         <w:tc>
@@ -1803,8 +2045,26 @@
           </w:tcPr>
           <w:p>
             <w:r>
-              <w:t>+ put(K, V): void</w:t>
-            </w:r>
+              <w:t xml:space="preserve">+ </w:t>
+            </w:r>
+            <w:proofErr w:type="spellStart"/>
+            <w:proofErr w:type="gramStart"/>
+            <w:r>
+              <w:t>put</w:t>
+            </w:r>
+            <w:proofErr w:type="spellEnd"/>
+            <w:r>
+              <w:t>(</w:t>
+            </w:r>
+            <w:proofErr w:type="gramEnd"/>
+            <w:r>
+              <w:t xml:space="preserve">K, V): </w:t>
+            </w:r>
+            <w:proofErr w:type="spellStart"/>
+            <w:r>
+              <w:t>void</w:t>
+            </w:r>
+            <w:proofErr w:type="spellEnd"/>
           </w:p>
         </w:tc>
         <w:tc>
@@ -1854,7 +2114,24 @@
           </w:tcPr>
           <w:p>
             <w:r>
-              <w:t>El método reemplazó el libro antiguo con el nuevo que se le acaba de agregar.</w:t>
+              <w:t>El método</w:t>
+            </w:r>
+            <w:r>
+              <w:t xml:space="preserve"> no</w:t>
+            </w:r>
+            <w:r>
+              <w:t xml:space="preserve"> reemplazó el libro antiguo con el nuevo que se le acaba de agregar</w:t>
+            </w:r>
+            <w:r>
+              <w:t xml:space="preserve"> por colisi</w:t>
+            </w:r>
+            <w:r>
+              <w:t>ones</w:t>
+            </w:r>
+            <w:bookmarkStart w:id="0" w:name="_GoBack"/>
+            <w:bookmarkEnd w:id="0"/>
+            <w:r>
+              <w:t>.</w:t>
             </w:r>
           </w:p>
         </w:tc>
@@ -1869,10 +2146,12 @@
             <w:vAlign w:val="center"/>
           </w:tcPr>
           <w:p>
+            <w:proofErr w:type="spellStart"/>
             <w:r>
               <w:lastRenderedPageBreak/>
               <w:t>HashTable</w:t>
             </w:r>
+            <w:proofErr w:type="spellEnd"/>
           </w:p>
         </w:tc>
         <w:tc>
@@ -1882,8 +2161,26 @@
           </w:tcPr>
           <w:p>
             <w:r>
-              <w:t>+ put(K, V): void</w:t>
-            </w:r>
+              <w:t xml:space="preserve">+ </w:t>
+            </w:r>
+            <w:proofErr w:type="spellStart"/>
+            <w:proofErr w:type="gramStart"/>
+            <w:r>
+              <w:t>put</w:t>
+            </w:r>
+            <w:proofErr w:type="spellEnd"/>
+            <w:r>
+              <w:t>(</w:t>
+            </w:r>
+            <w:proofErr w:type="gramEnd"/>
+            <w:r>
+              <w:t xml:space="preserve">K, V): </w:t>
+            </w:r>
+            <w:proofErr w:type="spellStart"/>
+            <w:r>
+              <w:t>void</w:t>
+            </w:r>
+            <w:proofErr w:type="spellEnd"/>
           </w:p>
         </w:tc>
         <w:tc>
@@ -1906,8 +2203,13 @@
             <w:r>
               <w:t xml:space="preserve">Clave </w:t>
             </w:r>
-            <w:r>
-              <w:t>diferente pero con un libro que ya esté en la tabla hash.</w:t>
+            <w:proofErr w:type="gramStart"/>
+            <w:r>
+              <w:t>diferente</w:t>
+            </w:r>
+            <w:proofErr w:type="gramEnd"/>
+            <w:r>
+              <w:t xml:space="preserve"> pero con un libro que ya esté en la tabla hash.</w:t>
             </w:r>
           </w:p>
         </w:tc>
@@ -1918,7 +2220,15 @@
           </w:tcPr>
           <w:p>
             <w:r>
-              <w:t>El método agregó el mismo libro pero con ISBN diferente</w:t>
+              <w:t xml:space="preserve">El método agregó el mismo </w:t>
+            </w:r>
+            <w:proofErr w:type="gramStart"/>
+            <w:r>
+              <w:t>libro</w:t>
+            </w:r>
+            <w:proofErr w:type="gramEnd"/>
+            <w:r>
+              <w:t xml:space="preserve"> pero con ISBN diferente</w:t>
             </w:r>
             <w:r>
               <w:t>.</w:t>
@@ -1963,7 +2273,21 @@
               <w:rPr>
                 <w:b/>
               </w:rPr>
-              <w:t>Prueba N° 7</w:t>
+              <w:t xml:space="preserve">Prueba </w:t>
+            </w:r>
+            <w:proofErr w:type="spellStart"/>
+            <w:r>
+              <w:rPr>
+                <w:b/>
+              </w:rPr>
+              <w:t>N°</w:t>
+            </w:r>
+            <w:proofErr w:type="spellEnd"/>
+            <w:r>
+              <w:rPr>
+                <w:b/>
+              </w:rPr>
+              <w:t xml:space="preserve"> 7</w:t>
             </w:r>
           </w:p>
         </w:tc>
@@ -1984,7 +2308,23 @@
               <w:t xml:space="preserve">: Probar </w:t>
             </w:r>
             <w:r>
-              <w:t>el método offer de la PriorityQueue.</w:t>
+              <w:t xml:space="preserve">el método </w:t>
+            </w:r>
+            <w:proofErr w:type="spellStart"/>
+            <w:r>
+              <w:t>offer</w:t>
+            </w:r>
+            <w:proofErr w:type="spellEnd"/>
+            <w:r>
+              <w:t xml:space="preserve"> de la </w:t>
+            </w:r>
+            <w:proofErr w:type="spellStart"/>
+            <w:r>
+              <w:t>PriorityQueue</w:t>
+            </w:r>
+            <w:proofErr w:type="spellEnd"/>
+            <w:r>
+              <w:t>.</w:t>
             </w:r>
           </w:p>
         </w:tc>
@@ -2104,9 +2444,11 @@
             <w:vAlign w:val="center"/>
           </w:tcPr>
           <w:p>
+            <w:proofErr w:type="spellStart"/>
             <w:r>
               <w:t>PriorityQueue</w:t>
             </w:r>
+            <w:proofErr w:type="spellEnd"/>
           </w:p>
         </w:tc>
         <w:tc>
@@ -2116,8 +2458,21 @@
           </w:tcPr>
           <w:p>
             <w:r>
-              <w:t>+ offer(V): void</w:t>
-            </w:r>
+              <w:t xml:space="preserve">+ </w:t>
+            </w:r>
+            <w:proofErr w:type="spellStart"/>
+            <w:r>
+              <w:t>offer</w:t>
+            </w:r>
+            <w:proofErr w:type="spellEnd"/>
+            <w:r>
+              <w:t xml:space="preserve">(V): </w:t>
+            </w:r>
+            <w:proofErr w:type="spellStart"/>
+            <w:r>
+              <w:t>void</w:t>
+            </w:r>
+            <w:proofErr w:type="spellEnd"/>
           </w:p>
         </w:tc>
         <w:tc>
@@ -2170,9 +2525,11 @@
             <w:vAlign w:val="center"/>
           </w:tcPr>
           <w:p>
+            <w:proofErr w:type="spellStart"/>
             <w:r>
               <w:t>PriorityQueue</w:t>
             </w:r>
+            <w:proofErr w:type="spellEnd"/>
           </w:p>
         </w:tc>
         <w:tc>
@@ -2182,8 +2539,21 @@
           </w:tcPr>
           <w:p>
             <w:r>
-              <w:t>+ offer(V): void</w:t>
-            </w:r>
+              <w:t xml:space="preserve">+ </w:t>
+            </w:r>
+            <w:proofErr w:type="spellStart"/>
+            <w:r>
+              <w:t>offer</w:t>
+            </w:r>
+            <w:proofErr w:type="spellEnd"/>
+            <w:r>
+              <w:t xml:space="preserve">(V): </w:t>
+            </w:r>
+            <w:proofErr w:type="spellStart"/>
+            <w:r>
+              <w:t>void</w:t>
+            </w:r>
+            <w:proofErr w:type="spellEnd"/>
           </w:p>
         </w:tc>
         <w:tc>
@@ -2220,6 +2590,438 @@
             <w:r>
               <w:t>para cumplir la propiedad de la cola de prioridad</w:t>
             </w:r>
+            <w:r>
+              <w:t>.</w:t>
+            </w:r>
+          </w:p>
+        </w:tc>
+      </w:tr>
+    </w:tbl>
+    <w:p/>
+    <w:p/>
+    <w:p/>
+    <w:tbl>
+      <w:tblPr>
+        <w:tblStyle w:val="Tablaconcuadrcula"/>
+        <w:tblW w:w="11483" w:type="dxa"/>
+        <w:tblInd w:w="-1423" w:type="dxa"/>
+        <w:tblLook w:val="04A0" w:firstRow="1" w:lastRow="0" w:firstColumn="1" w:lastColumn="0" w:noHBand="0" w:noVBand="1"/>
+      </w:tblPr>
+      <w:tblGrid>
+        <w:gridCol w:w="1844"/>
+        <w:gridCol w:w="1984"/>
+        <w:gridCol w:w="2891"/>
+        <w:gridCol w:w="1766"/>
+        <w:gridCol w:w="2998"/>
+      </w:tblGrid>
+      <w:tr>
+        <w:trPr>
+          <w:trHeight w:val="425"/>
+        </w:trPr>
+        <w:tc>
+          <w:tcPr>
+            <w:tcW w:w="1844" w:type="dxa"/>
+            <w:vAlign w:val="center"/>
+          </w:tcPr>
+          <w:p>
+            <w:pPr>
+              <w:jc w:val="center"/>
+              <w:rPr>
+                <w:b/>
+              </w:rPr>
+            </w:pPr>
+            <w:r>
+              <w:rPr>
+                <w:b/>
+              </w:rPr>
+              <w:t xml:space="preserve">Prueba </w:t>
+            </w:r>
+            <w:proofErr w:type="spellStart"/>
+            <w:r>
+              <w:rPr>
+                <w:b/>
+              </w:rPr>
+              <w:t>N°</w:t>
+            </w:r>
+            <w:proofErr w:type="spellEnd"/>
+            <w:r>
+              <w:rPr>
+                <w:b/>
+              </w:rPr>
+              <w:t xml:space="preserve"> 8</w:t>
+            </w:r>
+          </w:p>
+        </w:tc>
+        <w:tc>
+          <w:tcPr>
+            <w:tcW w:w="9639" w:type="dxa"/>
+            <w:gridSpan w:val="4"/>
+            <w:vAlign w:val="center"/>
+          </w:tcPr>
+          <w:p>
+            <w:r>
+              <w:rPr>
+                <w:b/>
+              </w:rPr>
+              <w:t>Objetivo</w:t>
+            </w:r>
+            <w:r>
+              <w:t xml:space="preserve">: Probar </w:t>
+            </w:r>
+            <w:r>
+              <w:t xml:space="preserve">el método </w:t>
+            </w:r>
+            <w:proofErr w:type="spellStart"/>
+            <w:r>
+              <w:t>peek</w:t>
+            </w:r>
+            <w:proofErr w:type="spellEnd"/>
+            <w:r>
+              <w:t xml:space="preserve"> de la </w:t>
+            </w:r>
+            <w:proofErr w:type="spellStart"/>
+            <w:r>
+              <w:t>PriorityQueue</w:t>
+            </w:r>
+            <w:proofErr w:type="spellEnd"/>
+            <w:r>
+              <w:t>.</w:t>
+            </w:r>
+          </w:p>
+        </w:tc>
+      </w:tr>
+      <w:tr>
+        <w:trPr>
+          <w:trHeight w:val="417"/>
+        </w:trPr>
+        <w:tc>
+          <w:tcPr>
+            <w:tcW w:w="1844" w:type="dxa"/>
+            <w:vAlign w:val="center"/>
+          </w:tcPr>
+          <w:p>
+            <w:pPr>
+              <w:jc w:val="center"/>
+              <w:rPr>
+                <w:b/>
+              </w:rPr>
+            </w:pPr>
+            <w:r>
+              <w:rPr>
+                <w:b/>
+              </w:rPr>
+              <w:t xml:space="preserve">Clase </w:t>
+            </w:r>
+          </w:p>
+        </w:tc>
+        <w:tc>
+          <w:tcPr>
+            <w:tcW w:w="1984" w:type="dxa"/>
+            <w:vAlign w:val="center"/>
+          </w:tcPr>
+          <w:p>
+            <w:pPr>
+              <w:jc w:val="center"/>
+              <w:rPr>
+                <w:b/>
+              </w:rPr>
+            </w:pPr>
+            <w:r>
+              <w:rPr>
+                <w:b/>
+              </w:rPr>
+              <w:t>Método</w:t>
+            </w:r>
+          </w:p>
+        </w:tc>
+        <w:tc>
+          <w:tcPr>
+            <w:tcW w:w="2891" w:type="dxa"/>
+            <w:vAlign w:val="center"/>
+          </w:tcPr>
+          <w:p>
+            <w:pPr>
+              <w:jc w:val="center"/>
+              <w:rPr>
+                <w:b/>
+              </w:rPr>
+            </w:pPr>
+            <w:r>
+              <w:rPr>
+                <w:b/>
+              </w:rPr>
+              <w:t>Escenario</w:t>
+            </w:r>
+          </w:p>
+        </w:tc>
+        <w:tc>
+          <w:tcPr>
+            <w:tcW w:w="1766" w:type="dxa"/>
+            <w:vAlign w:val="center"/>
+          </w:tcPr>
+          <w:p>
+            <w:pPr>
+              <w:jc w:val="center"/>
+              <w:rPr>
+                <w:b/>
+              </w:rPr>
+            </w:pPr>
+            <w:r>
+              <w:rPr>
+                <w:b/>
+              </w:rPr>
+              <w:t>Entradas</w:t>
+            </w:r>
+          </w:p>
+        </w:tc>
+        <w:tc>
+          <w:tcPr>
+            <w:tcW w:w="2998" w:type="dxa"/>
+            <w:vAlign w:val="center"/>
+          </w:tcPr>
+          <w:p>
+            <w:pPr>
+              <w:jc w:val="center"/>
+              <w:rPr>
+                <w:b/>
+              </w:rPr>
+            </w:pPr>
+            <w:r>
+              <w:rPr>
+                <w:b/>
+              </w:rPr>
+              <w:t>Resultado</w:t>
+            </w:r>
+          </w:p>
+        </w:tc>
+      </w:tr>
+      <w:tr>
+        <w:trPr>
+          <w:trHeight w:val="422"/>
+        </w:trPr>
+        <w:tc>
+          <w:tcPr>
+            <w:tcW w:w="1844" w:type="dxa"/>
+            <w:vAlign w:val="center"/>
+          </w:tcPr>
+          <w:p>
+            <w:proofErr w:type="spellStart"/>
+            <w:r>
+              <w:t>PriorityQueue</w:t>
+            </w:r>
+            <w:proofErr w:type="spellEnd"/>
+          </w:p>
+        </w:tc>
+        <w:tc>
+          <w:tcPr>
+            <w:tcW w:w="1984" w:type="dxa"/>
+            <w:vAlign w:val="center"/>
+          </w:tcPr>
+          <w:p>
+            <w:r>
+              <w:t xml:space="preserve">+ </w:t>
+            </w:r>
+            <w:proofErr w:type="spellStart"/>
+            <w:proofErr w:type="gramStart"/>
+            <w:r>
+              <w:t>peek</w:t>
+            </w:r>
+            <w:proofErr w:type="spellEnd"/>
+            <w:r>
+              <w:t>(</w:t>
+            </w:r>
+            <w:proofErr w:type="gramEnd"/>
+            <w:r>
+              <w:t>): V</w:t>
+            </w:r>
+          </w:p>
+        </w:tc>
+        <w:tc>
+          <w:tcPr>
+            <w:tcW w:w="2891" w:type="dxa"/>
+            <w:vAlign w:val="center"/>
+          </w:tcPr>
+          <w:p>
+            <w:r>
+              <w:t>Solicitar el primer nodo de una cola no vacía con más de un elemento.</w:t>
+            </w:r>
+          </w:p>
+        </w:tc>
+        <w:tc>
+          <w:tcPr>
+            <w:tcW w:w="1766" w:type="dxa"/>
+            <w:vAlign w:val="center"/>
+          </w:tcPr>
+          <w:p>
+            <w:r>
+              <w:t>Ninguna.</w:t>
+            </w:r>
+          </w:p>
+        </w:tc>
+        <w:tc>
+          <w:tcPr>
+            <w:tcW w:w="2998" w:type="dxa"/>
+            <w:vAlign w:val="center"/>
+          </w:tcPr>
+          <w:p>
+            <w:r>
+              <w:t>El método devolvió el primer nodo.</w:t>
+            </w:r>
+          </w:p>
+        </w:tc>
+      </w:tr>
+      <w:tr>
+        <w:trPr>
+          <w:trHeight w:val="422"/>
+        </w:trPr>
+        <w:tc>
+          <w:tcPr>
+            <w:tcW w:w="1844" w:type="dxa"/>
+            <w:vAlign w:val="center"/>
+          </w:tcPr>
+          <w:p>
+            <w:proofErr w:type="spellStart"/>
+            <w:r>
+              <w:t>PriorityQueue</w:t>
+            </w:r>
+            <w:proofErr w:type="spellEnd"/>
+          </w:p>
+        </w:tc>
+        <w:tc>
+          <w:tcPr>
+            <w:tcW w:w="1984" w:type="dxa"/>
+            <w:vAlign w:val="center"/>
+          </w:tcPr>
+          <w:p>
+            <w:r>
+              <w:t xml:space="preserve">+ </w:t>
+            </w:r>
+            <w:proofErr w:type="spellStart"/>
+            <w:proofErr w:type="gramStart"/>
+            <w:r>
+              <w:t>poll</w:t>
+            </w:r>
+            <w:proofErr w:type="spellEnd"/>
+            <w:r>
+              <w:t>(</w:t>
+            </w:r>
+            <w:proofErr w:type="gramEnd"/>
+            <w:r>
+              <w:t>): V</w:t>
+            </w:r>
+          </w:p>
+        </w:tc>
+        <w:tc>
+          <w:tcPr>
+            <w:tcW w:w="2891" w:type="dxa"/>
+            <w:vAlign w:val="center"/>
+          </w:tcPr>
+          <w:p>
+            <w:r>
+              <w:t>Solicitar el primer nodo de una cola de tamaño 1.</w:t>
+            </w:r>
+          </w:p>
+        </w:tc>
+        <w:tc>
+          <w:tcPr>
+            <w:tcW w:w="1766" w:type="dxa"/>
+            <w:vAlign w:val="center"/>
+          </w:tcPr>
+          <w:p>
+            <w:r>
+              <w:t>Ninguna.</w:t>
+            </w:r>
+          </w:p>
+        </w:tc>
+        <w:tc>
+          <w:tcPr>
+            <w:tcW w:w="2998" w:type="dxa"/>
+            <w:vAlign w:val="center"/>
+          </w:tcPr>
+          <w:p>
+            <w:r>
+              <w:t>El método devolvió el único nodo que tiene la cola.</w:t>
+            </w:r>
+          </w:p>
+        </w:tc>
+      </w:tr>
+      <w:tr>
+        <w:trPr>
+          <w:trHeight w:val="422"/>
+        </w:trPr>
+        <w:tc>
+          <w:tcPr>
+            <w:tcW w:w="1844" w:type="dxa"/>
+            <w:vAlign w:val="center"/>
+          </w:tcPr>
+          <w:p>
+            <w:proofErr w:type="spellStart"/>
+            <w:r>
+              <w:t>PriorityQueue</w:t>
+            </w:r>
+            <w:proofErr w:type="spellEnd"/>
+          </w:p>
+        </w:tc>
+        <w:tc>
+          <w:tcPr>
+            <w:tcW w:w="1984" w:type="dxa"/>
+            <w:vAlign w:val="center"/>
+          </w:tcPr>
+          <w:p>
+            <w:r>
+              <w:t xml:space="preserve">+ </w:t>
+            </w:r>
+            <w:proofErr w:type="spellStart"/>
+            <w:proofErr w:type="gramStart"/>
+            <w:r>
+              <w:t>poll</w:t>
+            </w:r>
+            <w:proofErr w:type="spellEnd"/>
+            <w:r>
+              <w:t>(</w:t>
+            </w:r>
+            <w:proofErr w:type="gramEnd"/>
+            <w:r>
+              <w:t>): V</w:t>
+            </w:r>
+          </w:p>
+        </w:tc>
+        <w:tc>
+          <w:tcPr>
+            <w:tcW w:w="2891" w:type="dxa"/>
+            <w:vAlign w:val="center"/>
+          </w:tcPr>
+          <w:p>
+            <w:r>
+              <w:t>Solicitar el primer nodo de una cola vacía.</w:t>
+            </w:r>
+          </w:p>
+        </w:tc>
+        <w:tc>
+          <w:tcPr>
+            <w:tcW w:w="1766" w:type="dxa"/>
+            <w:vAlign w:val="center"/>
+          </w:tcPr>
+          <w:p>
+            <w:r>
+              <w:t>Ninguna.</w:t>
+            </w:r>
+          </w:p>
+        </w:tc>
+        <w:tc>
+          <w:tcPr>
+            <w:tcW w:w="2998" w:type="dxa"/>
+            <w:vAlign w:val="center"/>
+          </w:tcPr>
+          <w:p>
+            <w:r>
+              <w:t xml:space="preserve">El método devolvió </w:t>
+            </w:r>
+            <w:proofErr w:type="spellStart"/>
+            <w:r>
+              <w:t>null</w:t>
+            </w:r>
+            <w:proofErr w:type="spellEnd"/>
             <w:r>
               <w:t>.</w:t>
             </w:r>
@@ -2263,7 +3065,21 @@
               <w:rPr>
                 <w:b/>
               </w:rPr>
-              <w:t>Prueba N° 8</w:t>
+              <w:t xml:space="preserve">Prueba </w:t>
+            </w:r>
+            <w:proofErr w:type="spellStart"/>
+            <w:r>
+              <w:rPr>
+                <w:b/>
+              </w:rPr>
+              <w:t>N°</w:t>
+            </w:r>
+            <w:proofErr w:type="spellEnd"/>
+            <w:r>
+              <w:rPr>
+                <w:b/>
+              </w:rPr>
+              <w:t xml:space="preserve"> 9</w:t>
             </w:r>
           </w:p>
         </w:tc>
@@ -2281,10 +3097,23 @@
               <w:t>Objetivo</w:t>
             </w:r>
             <w:r>
-              <w:t xml:space="preserve">: Probar </w:t>
-            </w:r>
-            <w:r>
-              <w:t>el método peek de la PriorityQueue.</w:t>
+              <w:t xml:space="preserve">: Probar el método </w:t>
+            </w:r>
+            <w:proofErr w:type="spellStart"/>
+            <w:r>
+              <w:t>poll</w:t>
+            </w:r>
+            <w:proofErr w:type="spellEnd"/>
+            <w:r>
+              <w:t xml:space="preserve"> de la </w:t>
+            </w:r>
+            <w:proofErr w:type="spellStart"/>
+            <w:r>
+              <w:t>PriorityQueue</w:t>
+            </w:r>
+            <w:proofErr w:type="spellEnd"/>
+            <w:r>
+              <w:t>.</w:t>
             </w:r>
           </w:p>
         </w:tc>
@@ -2396,7 +3225,7 @@
       </w:tr>
       <w:tr>
         <w:trPr>
-          <w:trHeight w:val="422"/>
+          <w:trHeight w:val="959"/>
         </w:trPr>
         <w:tc>
           <w:tcPr>
@@ -2404,9 +3233,11 @@
             <w:vAlign w:val="center"/>
           </w:tcPr>
           <w:p>
+            <w:proofErr w:type="spellStart"/>
             <w:r>
               <w:t>PriorityQueue</w:t>
             </w:r>
+            <w:proofErr w:type="spellEnd"/>
           </w:p>
         </w:tc>
         <w:tc>
@@ -2416,7 +3247,20 @@
           </w:tcPr>
           <w:p>
             <w:r>
-              <w:t>+ peek(): V</w:t>
+              <w:t xml:space="preserve">+ </w:t>
+            </w:r>
+            <w:proofErr w:type="spellStart"/>
+            <w:proofErr w:type="gramStart"/>
+            <w:r>
+              <w:t>poll</w:t>
+            </w:r>
+            <w:proofErr w:type="spellEnd"/>
+            <w:r>
+              <w:t>(</w:t>
+            </w:r>
+            <w:proofErr w:type="gramEnd"/>
+            <w:r>
+              <w:t>): V</w:t>
             </w:r>
           </w:p>
         </w:tc>
@@ -2427,10 +3271,7 @@
           </w:tcPr>
           <w:p>
             <w:r>
-              <w:t xml:space="preserve">Solicitar el primer nodo de una cola no vacía </w:t>
-            </w:r>
-            <w:r>
-              <w:t>con más de un elemento.</w:t>
+              <w:t>Pedir el primer nodo de una cola no vacía con más de un elemento.</w:t>
             </w:r>
           </w:p>
         </w:tc>
@@ -2452,7 +3293,13 @@
           </w:tcPr>
           <w:p>
             <w:r>
-              <w:t>El método devolvió el primer nodo.</w:t>
+              <w:t xml:space="preserve">El método devolvió el primer nodo y lo eliminó de la cola, dejando de primero al que </w:t>
+            </w:r>
+            <w:r>
+              <w:t xml:space="preserve">tiene el valor más grande </w:t>
+            </w:r>
+            <w:r>
+              <w:t>después del que se eliminó.</w:t>
             </w:r>
           </w:p>
         </w:tc>
@@ -2467,9 +3314,11 @@
             <w:vAlign w:val="center"/>
           </w:tcPr>
           <w:p>
+            <w:proofErr w:type="spellStart"/>
             <w:r>
               <w:t>PriorityQueue</w:t>
             </w:r>
+            <w:proofErr w:type="spellEnd"/>
           </w:p>
         </w:tc>
         <w:tc>
@@ -2479,7 +3328,20 @@
           </w:tcPr>
           <w:p>
             <w:r>
-              <w:t>+ poll(): V</w:t>
+              <w:t xml:space="preserve">+ </w:t>
+            </w:r>
+            <w:proofErr w:type="spellStart"/>
+            <w:proofErr w:type="gramStart"/>
+            <w:r>
+              <w:t>poll</w:t>
+            </w:r>
+            <w:proofErr w:type="spellEnd"/>
+            <w:r>
+              <w:t>(</w:t>
+            </w:r>
+            <w:proofErr w:type="gramEnd"/>
+            <w:r>
+              <w:t>): V</w:t>
             </w:r>
           </w:p>
         </w:tc>
@@ -2490,7 +3352,7 @@
           </w:tcPr>
           <w:p>
             <w:r>
-              <w:t>Solicitar el primer nodo de una cola de tamaño 1.</w:t>
+              <w:t>Pedir el primer nodo de una cola de tamaño 1.</w:t>
             </w:r>
           </w:p>
         </w:tc>
@@ -2512,22 +3374,7 @@
           </w:tcPr>
           <w:p>
             <w:r>
-              <w:t xml:space="preserve">El método </w:t>
-            </w:r>
-            <w:r>
-              <w:t xml:space="preserve">devolvió el </w:t>
-            </w:r>
-            <w:r>
-              <w:t>único</w:t>
-            </w:r>
-            <w:r>
-              <w:t xml:space="preserve"> nodo</w:t>
-            </w:r>
-            <w:r>
-              <w:t xml:space="preserve"> que tiene la cola</w:t>
-            </w:r>
-            <w:r>
-              <w:t>.</w:t>
+              <w:t>El método devolvió el único nodo que tiene la cola y lo eliminó de esta, dejando a la cola vacía.</w:t>
             </w:r>
           </w:p>
         </w:tc>
@@ -2542,9 +3389,12 @@
             <w:vAlign w:val="center"/>
           </w:tcPr>
           <w:p>
-            <w:r>
+            <w:proofErr w:type="spellStart"/>
+            <w:r>
+              <w:lastRenderedPageBreak/>
               <w:t>PriorityQueue</w:t>
             </w:r>
+            <w:proofErr w:type="spellEnd"/>
           </w:p>
         </w:tc>
         <w:tc>
@@ -2554,7 +3404,20 @@
           </w:tcPr>
           <w:p>
             <w:r>
-              <w:t>+ poll(): V</w:t>
+              <w:t xml:space="preserve">+ </w:t>
+            </w:r>
+            <w:proofErr w:type="spellStart"/>
+            <w:proofErr w:type="gramStart"/>
+            <w:r>
+              <w:t>poll</w:t>
+            </w:r>
+            <w:proofErr w:type="spellEnd"/>
+            <w:r>
+              <w:t>(</w:t>
+            </w:r>
+            <w:proofErr w:type="gramEnd"/>
+            <w:r>
+              <w:t>): V</w:t>
             </w:r>
           </w:p>
         </w:tc>
@@ -2565,13 +3428,7 @@
           </w:tcPr>
           <w:p>
             <w:r>
-              <w:t xml:space="preserve">Solicitar el primer nodo de una cola </w:t>
-            </w:r>
-            <w:r>
-              <w:t>vacía</w:t>
-            </w:r>
-            <w:r>
-              <w:t>.</w:t>
+              <w:t>Pedir el primer nodo de una cola vacía.</w:t>
             </w:r>
           </w:p>
         </w:tc>
@@ -2593,398 +3450,13 @@
           </w:tcPr>
           <w:p>
             <w:r>
-              <w:t>El método devolvió null.</w:t>
-            </w:r>
-          </w:p>
-        </w:tc>
-      </w:tr>
-    </w:tbl>
-    <w:p/>
-    <w:p/>
-    <w:tbl>
-      <w:tblPr>
-        <w:tblStyle w:val="Tablaconcuadrcula"/>
-        <w:tblW w:w="11483" w:type="dxa"/>
-        <w:tblInd w:w="-1423" w:type="dxa"/>
-        <w:tblLook w:val="04A0" w:firstRow="1" w:lastRow="0" w:firstColumn="1" w:lastColumn="0" w:noHBand="0" w:noVBand="1"/>
-      </w:tblPr>
-      <w:tblGrid>
-        <w:gridCol w:w="1844"/>
-        <w:gridCol w:w="1984"/>
-        <w:gridCol w:w="2891"/>
-        <w:gridCol w:w="1766"/>
-        <w:gridCol w:w="2998"/>
-      </w:tblGrid>
-      <w:tr>
-        <w:trPr>
-          <w:trHeight w:val="425"/>
-        </w:trPr>
-        <w:tc>
-          <w:tcPr>
-            <w:tcW w:w="1844" w:type="dxa"/>
-            <w:vAlign w:val="center"/>
-          </w:tcPr>
-          <w:p>
-            <w:pPr>
-              <w:jc w:val="center"/>
-              <w:rPr>
-                <w:b/>
-              </w:rPr>
-            </w:pPr>
-            <w:r>
-              <w:rPr>
-                <w:b/>
-              </w:rPr>
-              <w:t xml:space="preserve">Prueba N° </w:t>
-            </w:r>
-            <w:r>
-              <w:rPr>
-                <w:b/>
-              </w:rPr>
-              <w:t>9</w:t>
-            </w:r>
-          </w:p>
-        </w:tc>
-        <w:tc>
-          <w:tcPr>
-            <w:tcW w:w="9639" w:type="dxa"/>
-            <w:gridSpan w:val="4"/>
-            <w:vAlign w:val="center"/>
-          </w:tcPr>
-          <w:p>
-            <w:r>
-              <w:rPr>
-                <w:b/>
-              </w:rPr>
-              <w:t>Objetivo</w:t>
-            </w:r>
-            <w:r>
-              <w:t xml:space="preserve">: Probar el método </w:t>
-            </w:r>
-            <w:r>
-              <w:t>poll</w:t>
-            </w:r>
-            <w:r>
-              <w:t xml:space="preserve"> de la PriorityQueue.</w:t>
-            </w:r>
-          </w:p>
-        </w:tc>
-      </w:tr>
-      <w:tr>
-        <w:trPr>
-          <w:trHeight w:val="417"/>
-        </w:trPr>
-        <w:tc>
-          <w:tcPr>
-            <w:tcW w:w="1844" w:type="dxa"/>
-            <w:vAlign w:val="center"/>
-          </w:tcPr>
-          <w:p>
-            <w:pPr>
-              <w:jc w:val="center"/>
-              <w:rPr>
-                <w:b/>
-              </w:rPr>
-            </w:pPr>
-            <w:r>
-              <w:rPr>
-                <w:b/>
-              </w:rPr>
-              <w:t xml:space="preserve">Clase </w:t>
-            </w:r>
-          </w:p>
-        </w:tc>
-        <w:tc>
-          <w:tcPr>
-            <w:tcW w:w="1984" w:type="dxa"/>
-            <w:vAlign w:val="center"/>
-          </w:tcPr>
-          <w:p>
-            <w:pPr>
-              <w:jc w:val="center"/>
-              <w:rPr>
-                <w:b/>
-              </w:rPr>
-            </w:pPr>
-            <w:r>
-              <w:rPr>
-                <w:b/>
-              </w:rPr>
-              <w:t>Método</w:t>
-            </w:r>
-          </w:p>
-        </w:tc>
-        <w:tc>
-          <w:tcPr>
-            <w:tcW w:w="2891" w:type="dxa"/>
-            <w:vAlign w:val="center"/>
-          </w:tcPr>
-          <w:p>
-            <w:pPr>
-              <w:jc w:val="center"/>
-              <w:rPr>
-                <w:b/>
-              </w:rPr>
-            </w:pPr>
-            <w:r>
-              <w:rPr>
-                <w:b/>
-              </w:rPr>
-              <w:t>Escenario</w:t>
-            </w:r>
-          </w:p>
-        </w:tc>
-        <w:tc>
-          <w:tcPr>
-            <w:tcW w:w="1766" w:type="dxa"/>
-            <w:vAlign w:val="center"/>
-          </w:tcPr>
-          <w:p>
-            <w:pPr>
-              <w:jc w:val="center"/>
-              <w:rPr>
-                <w:b/>
-              </w:rPr>
-            </w:pPr>
-            <w:r>
-              <w:rPr>
-                <w:b/>
-              </w:rPr>
-              <w:t>Entradas</w:t>
-            </w:r>
-          </w:p>
-        </w:tc>
-        <w:tc>
-          <w:tcPr>
-            <w:tcW w:w="2998" w:type="dxa"/>
-            <w:vAlign w:val="center"/>
-          </w:tcPr>
-          <w:p>
-            <w:pPr>
-              <w:jc w:val="center"/>
-              <w:rPr>
-                <w:b/>
-              </w:rPr>
-            </w:pPr>
-            <w:r>
-              <w:rPr>
-                <w:b/>
-              </w:rPr>
-              <w:t>Resultado</w:t>
-            </w:r>
-          </w:p>
-        </w:tc>
-      </w:tr>
-      <w:tr>
-        <w:trPr>
-          <w:trHeight w:val="959"/>
-        </w:trPr>
-        <w:tc>
-          <w:tcPr>
-            <w:tcW w:w="1844" w:type="dxa"/>
-            <w:vAlign w:val="center"/>
-          </w:tcPr>
-          <w:p>
-            <w:r>
-              <w:t>PriorityQueue</w:t>
-            </w:r>
-          </w:p>
-        </w:tc>
-        <w:tc>
-          <w:tcPr>
-            <w:tcW w:w="1984" w:type="dxa"/>
-            <w:vAlign w:val="center"/>
-          </w:tcPr>
-          <w:p>
-            <w:r>
-              <w:t>+ p</w:t>
-            </w:r>
-            <w:r>
-              <w:t>oll</w:t>
-            </w:r>
-            <w:r>
-              <w:t>(): V</w:t>
-            </w:r>
-          </w:p>
-        </w:tc>
-        <w:tc>
-          <w:tcPr>
-            <w:tcW w:w="2891" w:type="dxa"/>
-            <w:vAlign w:val="center"/>
-          </w:tcPr>
-          <w:p>
-            <w:r>
-              <w:t>Pedir</w:t>
-            </w:r>
-            <w:r>
-              <w:t xml:space="preserve"> el primer nodo de una cola no vacía</w:t>
-            </w:r>
-            <w:r>
-              <w:t xml:space="preserve"> con más de un elemento</w:t>
-            </w:r>
-            <w:r>
-              <w:t>.</w:t>
-            </w:r>
-          </w:p>
-        </w:tc>
-        <w:tc>
-          <w:tcPr>
-            <w:tcW w:w="1766" w:type="dxa"/>
-            <w:vAlign w:val="center"/>
-          </w:tcPr>
-          <w:p>
-            <w:r>
-              <w:t>Ninguna.</w:t>
-            </w:r>
-          </w:p>
-        </w:tc>
-        <w:tc>
-          <w:tcPr>
-            <w:tcW w:w="2998" w:type="dxa"/>
-            <w:vAlign w:val="center"/>
-          </w:tcPr>
-          <w:p>
-            <w:r>
-              <w:t>El método devolvió el primer nodo</w:t>
-            </w:r>
-            <w:r>
-              <w:t xml:space="preserve"> y lo eliminó de la cola, dejando de primero al que </w:t>
-            </w:r>
-            <w:r>
-              <w:t xml:space="preserve">tiene el valor más grande </w:t>
-            </w:r>
-            <w:r>
-              <w:t>después del que se eliminó.</w:t>
-            </w:r>
-          </w:p>
-        </w:tc>
-      </w:tr>
-      <w:tr>
-        <w:trPr>
-          <w:trHeight w:val="422"/>
-        </w:trPr>
-        <w:tc>
-          <w:tcPr>
-            <w:tcW w:w="1844" w:type="dxa"/>
-            <w:vAlign w:val="center"/>
-          </w:tcPr>
-          <w:p>
-            <w:r>
-              <w:t>PriorityQueue</w:t>
-            </w:r>
-          </w:p>
-        </w:tc>
-        <w:tc>
-          <w:tcPr>
-            <w:tcW w:w="1984" w:type="dxa"/>
-            <w:vAlign w:val="center"/>
-          </w:tcPr>
-          <w:p>
-            <w:r>
-              <w:t>+ poll(): V</w:t>
-            </w:r>
-          </w:p>
-        </w:tc>
-        <w:tc>
-          <w:tcPr>
-            <w:tcW w:w="2891" w:type="dxa"/>
-            <w:vAlign w:val="center"/>
-          </w:tcPr>
-          <w:p>
-            <w:r>
-              <w:t>Pedir</w:t>
-            </w:r>
-            <w:r>
-              <w:t xml:space="preserve"> el primer nodo de una cola de tamaño 1.</w:t>
-            </w:r>
-          </w:p>
-        </w:tc>
-        <w:tc>
-          <w:tcPr>
-            <w:tcW w:w="1766" w:type="dxa"/>
-            <w:vAlign w:val="center"/>
-          </w:tcPr>
-          <w:p>
-            <w:r>
-              <w:t>Ninguna.</w:t>
-            </w:r>
-          </w:p>
-        </w:tc>
-        <w:tc>
-          <w:tcPr>
-            <w:tcW w:w="2998" w:type="dxa"/>
-            <w:vAlign w:val="center"/>
-          </w:tcPr>
-          <w:p>
-            <w:r>
-              <w:t>El método devolvió el único nodo que tiene la cola</w:t>
-            </w:r>
-            <w:r>
-              <w:t xml:space="preserve"> y lo eliminó de esta, dejando a la cola vacía.</w:t>
-            </w:r>
-          </w:p>
-        </w:tc>
-      </w:tr>
-      <w:tr>
-        <w:trPr>
-          <w:trHeight w:val="422"/>
-        </w:trPr>
-        <w:tc>
-          <w:tcPr>
-            <w:tcW w:w="1844" w:type="dxa"/>
-            <w:vAlign w:val="center"/>
-          </w:tcPr>
-          <w:p>
-            <w:r>
-              <w:t>PriorityQueue</w:t>
-            </w:r>
-          </w:p>
-        </w:tc>
-        <w:tc>
-          <w:tcPr>
-            <w:tcW w:w="1984" w:type="dxa"/>
-            <w:vAlign w:val="center"/>
-          </w:tcPr>
-          <w:p>
-            <w:r>
-              <w:t>+ poll(): V</w:t>
-            </w:r>
-          </w:p>
-        </w:tc>
-        <w:tc>
-          <w:tcPr>
-            <w:tcW w:w="2891" w:type="dxa"/>
-            <w:vAlign w:val="center"/>
-          </w:tcPr>
-          <w:p>
-            <w:r>
-              <w:t>Pedir</w:t>
-            </w:r>
-            <w:r>
-              <w:t xml:space="preserve"> el primer nodo de una cola vacía.</w:t>
-            </w:r>
-          </w:p>
-        </w:tc>
-        <w:tc>
-          <w:tcPr>
-            <w:tcW w:w="1766" w:type="dxa"/>
-            <w:vAlign w:val="center"/>
-          </w:tcPr>
-          <w:p>
-            <w:r>
-              <w:t>Ninguna.</w:t>
-            </w:r>
-          </w:p>
-        </w:tc>
-        <w:tc>
-          <w:tcPr>
-            <w:tcW w:w="2998" w:type="dxa"/>
-            <w:vAlign w:val="center"/>
-          </w:tcPr>
-          <w:p>
-            <w:r>
-              <w:t>El método devolvió null</w:t>
-            </w:r>
+              <w:t xml:space="preserve">El método devolvió </w:t>
+            </w:r>
+            <w:proofErr w:type="spellStart"/>
+            <w:r>
+              <w:t>null</w:t>
+            </w:r>
+            <w:proofErr w:type="spellEnd"/>
             <w:r>
               <w:t xml:space="preserve"> y no eliminó nada</w:t>
             </w:r>
@@ -3036,7 +3508,27 @@
               <w:rPr>
                 <w:b/>
               </w:rPr>
-              <w:t>Prueba N° 7</w:t>
+              <w:t xml:space="preserve">Prueba </w:t>
+            </w:r>
+            <w:proofErr w:type="spellStart"/>
+            <w:r>
+              <w:rPr>
+                <w:b/>
+              </w:rPr>
+              <w:t>N°</w:t>
+            </w:r>
+            <w:proofErr w:type="spellEnd"/>
+            <w:r>
+              <w:rPr>
+                <w:b/>
+              </w:rPr>
+              <w:t xml:space="preserve"> </w:t>
+            </w:r>
+            <w:r>
+              <w:rPr>
+                <w:b/>
+              </w:rPr>
+              <w:t>10</w:t>
             </w:r>
           </w:p>
         </w:tc>
@@ -3054,7 +3546,23 @@
               <w:t>Objetivo</w:t>
             </w:r>
             <w:r>
-              <w:t>: Probar el método offer de la Queue.</w:t>
+              <w:t xml:space="preserve">: Probar el método </w:t>
+            </w:r>
+            <w:proofErr w:type="spellStart"/>
+            <w:r>
+              <w:t>offer</w:t>
+            </w:r>
+            <w:proofErr w:type="spellEnd"/>
+            <w:r>
+              <w:t xml:space="preserve"> de la </w:t>
+            </w:r>
+            <w:proofErr w:type="spellStart"/>
+            <w:r>
+              <w:t>Queue</w:t>
+            </w:r>
+            <w:proofErr w:type="spellEnd"/>
+            <w:r>
+              <w:t>.</w:t>
             </w:r>
           </w:p>
         </w:tc>
@@ -3174,9 +3682,11 @@
             <w:vAlign w:val="center"/>
           </w:tcPr>
           <w:p>
+            <w:proofErr w:type="spellStart"/>
             <w:r>
               <w:t>Queue</w:t>
             </w:r>
+            <w:proofErr w:type="spellEnd"/>
           </w:p>
         </w:tc>
         <w:tc>
@@ -3186,8 +3696,21 @@
           </w:tcPr>
           <w:p>
             <w:r>
-              <w:t>+ offer(V): void</w:t>
-            </w:r>
+              <w:t xml:space="preserve">+ </w:t>
+            </w:r>
+            <w:proofErr w:type="spellStart"/>
+            <w:r>
+              <w:t>offer</w:t>
+            </w:r>
+            <w:proofErr w:type="spellEnd"/>
+            <w:r>
+              <w:t xml:space="preserve">(V): </w:t>
+            </w:r>
+            <w:proofErr w:type="spellStart"/>
+            <w:r>
+              <w:t>void</w:t>
+            </w:r>
+            <w:proofErr w:type="spellEnd"/>
           </w:p>
         </w:tc>
         <w:tc>
@@ -3234,9 +3757,11 @@
             <w:vAlign w:val="center"/>
           </w:tcPr>
           <w:p>
+            <w:proofErr w:type="spellStart"/>
             <w:r>
               <w:t>Queue</w:t>
             </w:r>
+            <w:proofErr w:type="spellEnd"/>
           </w:p>
         </w:tc>
         <w:tc>
@@ -3246,8 +3771,21 @@
           </w:tcPr>
           <w:p>
             <w:r>
-              <w:t>+ offer(V): void</w:t>
-            </w:r>
+              <w:t xml:space="preserve">+ </w:t>
+            </w:r>
+            <w:proofErr w:type="spellStart"/>
+            <w:r>
+              <w:t>offer</w:t>
+            </w:r>
+            <w:proofErr w:type="spellEnd"/>
+            <w:r>
+              <w:t xml:space="preserve">(V): </w:t>
+            </w:r>
+            <w:proofErr w:type="spellStart"/>
+            <w:r>
+              <w:t>void</w:t>
+            </w:r>
+            <w:proofErr w:type="spellEnd"/>
           </w:p>
         </w:tc>
         <w:tc>
@@ -3320,7 +3858,27 @@
               <w:rPr>
                 <w:b/>
               </w:rPr>
-              <w:t>Prueba N° 8</w:t>
+              <w:t xml:space="preserve">Prueba </w:t>
+            </w:r>
+            <w:proofErr w:type="spellStart"/>
+            <w:r>
+              <w:rPr>
+                <w:b/>
+              </w:rPr>
+              <w:t>N°</w:t>
+            </w:r>
+            <w:proofErr w:type="spellEnd"/>
+            <w:r>
+              <w:rPr>
+                <w:b/>
+              </w:rPr>
+              <w:t xml:space="preserve"> </w:t>
+            </w:r>
+            <w:r>
+              <w:rPr>
+                <w:b/>
+              </w:rPr>
+              <w:t>11</w:t>
             </w:r>
           </w:p>
         </w:tc>
@@ -3338,7 +3896,23 @@
               <w:t>Objetivo</w:t>
             </w:r>
             <w:r>
-              <w:t>: Probar el método peek de la Queue.</w:t>
+              <w:t xml:space="preserve">: Probar el método </w:t>
+            </w:r>
+            <w:proofErr w:type="spellStart"/>
+            <w:r>
+              <w:t>peek</w:t>
+            </w:r>
+            <w:proofErr w:type="spellEnd"/>
+            <w:r>
+              <w:t xml:space="preserve"> de la </w:t>
+            </w:r>
+            <w:proofErr w:type="spellStart"/>
+            <w:r>
+              <w:t>Queue</w:t>
+            </w:r>
+            <w:proofErr w:type="spellEnd"/>
+            <w:r>
+              <w:t>.</w:t>
             </w:r>
           </w:p>
         </w:tc>
@@ -3458,9 +4032,11 @@
             <w:vAlign w:val="center"/>
           </w:tcPr>
           <w:p>
+            <w:proofErr w:type="spellStart"/>
             <w:r>
               <w:t>Queue</w:t>
             </w:r>
+            <w:proofErr w:type="spellEnd"/>
           </w:p>
         </w:tc>
         <w:tc>
@@ -3470,7 +4046,20 @@
           </w:tcPr>
           <w:p>
             <w:r>
-              <w:t>+ peek(): V</w:t>
+              <w:t xml:space="preserve">+ </w:t>
+            </w:r>
+            <w:proofErr w:type="spellStart"/>
+            <w:proofErr w:type="gramStart"/>
+            <w:r>
+              <w:t>peek</w:t>
+            </w:r>
+            <w:proofErr w:type="spellEnd"/>
+            <w:r>
+              <w:t>(</w:t>
+            </w:r>
+            <w:proofErr w:type="gramEnd"/>
+            <w:r>
+              <w:t>): V</w:t>
             </w:r>
           </w:p>
         </w:tc>
@@ -3518,9 +4107,11 @@
             <w:vAlign w:val="center"/>
           </w:tcPr>
           <w:p>
+            <w:proofErr w:type="spellStart"/>
             <w:r>
               <w:t>Queue</w:t>
             </w:r>
+            <w:proofErr w:type="spellEnd"/>
           </w:p>
         </w:tc>
         <w:tc>
@@ -3530,7 +4121,20 @@
           </w:tcPr>
           <w:p>
             <w:r>
-              <w:t>+ poll(): V</w:t>
+              <w:t xml:space="preserve">+ </w:t>
+            </w:r>
+            <w:proofErr w:type="spellStart"/>
+            <w:proofErr w:type="gramStart"/>
+            <w:r>
+              <w:t>poll</w:t>
+            </w:r>
+            <w:proofErr w:type="spellEnd"/>
+            <w:r>
+              <w:t>(</w:t>
+            </w:r>
+            <w:proofErr w:type="gramEnd"/>
+            <w:r>
+              <w:t>): V</w:t>
             </w:r>
           </w:p>
         </w:tc>
@@ -3578,9 +4182,11 @@
             <w:vAlign w:val="center"/>
           </w:tcPr>
           <w:p>
+            <w:proofErr w:type="spellStart"/>
             <w:r>
               <w:t>Queue</w:t>
             </w:r>
+            <w:proofErr w:type="spellEnd"/>
           </w:p>
         </w:tc>
         <w:tc>
@@ -3590,7 +4196,20 @@
           </w:tcPr>
           <w:p>
             <w:r>
-              <w:t>+ poll(): V</w:t>
+              <w:t xml:space="preserve">+ </w:t>
+            </w:r>
+            <w:proofErr w:type="spellStart"/>
+            <w:proofErr w:type="gramStart"/>
+            <w:r>
+              <w:t>poll</w:t>
+            </w:r>
+            <w:proofErr w:type="spellEnd"/>
+            <w:r>
+              <w:t>(</w:t>
+            </w:r>
+            <w:proofErr w:type="gramEnd"/>
+            <w:r>
+              <w:t>): V</w:t>
             </w:r>
           </w:p>
         </w:tc>
@@ -3623,7 +4242,15 @@
           </w:tcPr>
           <w:p>
             <w:r>
-              <w:t>El método devolvió null.</w:t>
+              <w:t xml:space="preserve">El método devolvió </w:t>
+            </w:r>
+            <w:proofErr w:type="spellStart"/>
+            <w:r>
+              <w:t>null</w:t>
+            </w:r>
+            <w:proofErr w:type="spellEnd"/>
+            <w:r>
+              <w:t>.</w:t>
             </w:r>
           </w:p>
         </w:tc>
@@ -3665,7 +4292,27 @@
               <w:rPr>
                 <w:b/>
               </w:rPr>
-              <w:t>Prueba N° 9</w:t>
+              <w:t xml:space="preserve">Prueba </w:t>
+            </w:r>
+            <w:proofErr w:type="spellStart"/>
+            <w:r>
+              <w:rPr>
+                <w:b/>
+              </w:rPr>
+              <w:t>N°</w:t>
+            </w:r>
+            <w:proofErr w:type="spellEnd"/>
+            <w:r>
+              <w:rPr>
+                <w:b/>
+              </w:rPr>
+              <w:t xml:space="preserve"> </w:t>
+            </w:r>
+            <w:r>
+              <w:rPr>
+                <w:b/>
+              </w:rPr>
+              <w:t>12</w:t>
             </w:r>
           </w:p>
         </w:tc>
@@ -3683,7 +4330,23 @@
               <w:t>Objetivo</w:t>
             </w:r>
             <w:r>
-              <w:t>: Probar el método poll de la Queue.</w:t>
+              <w:t xml:space="preserve">: Probar el método </w:t>
+            </w:r>
+            <w:proofErr w:type="spellStart"/>
+            <w:r>
+              <w:t>poll</w:t>
+            </w:r>
+            <w:proofErr w:type="spellEnd"/>
+            <w:r>
+              <w:t xml:space="preserve"> de la </w:t>
+            </w:r>
+            <w:proofErr w:type="spellStart"/>
+            <w:r>
+              <w:t>Queue</w:t>
+            </w:r>
+            <w:proofErr w:type="spellEnd"/>
+            <w:r>
+              <w:t>.</w:t>
             </w:r>
           </w:p>
         </w:tc>
@@ -3803,9 +4466,11 @@
             <w:vAlign w:val="center"/>
           </w:tcPr>
           <w:p>
+            <w:proofErr w:type="spellStart"/>
             <w:r>
               <w:t>Queue</w:t>
             </w:r>
+            <w:proofErr w:type="spellEnd"/>
           </w:p>
         </w:tc>
         <w:tc>
@@ -3815,7 +4480,20 @@
           </w:tcPr>
           <w:p>
             <w:r>
-              <w:t>+ poll(): V</w:t>
+              <w:t xml:space="preserve">+ </w:t>
+            </w:r>
+            <w:proofErr w:type="spellStart"/>
+            <w:proofErr w:type="gramStart"/>
+            <w:r>
+              <w:t>poll</w:t>
+            </w:r>
+            <w:proofErr w:type="spellEnd"/>
+            <w:r>
+              <w:t>(</w:t>
+            </w:r>
+            <w:proofErr w:type="gramEnd"/>
+            <w:r>
+              <w:t>): V</w:t>
             </w:r>
           </w:p>
         </w:tc>
@@ -3848,13 +4526,7 @@
           </w:tcPr>
           <w:p>
             <w:r>
-              <w:t xml:space="preserve">El método devolvió el primer nodo y lo eliminó de la cola, dejando de primero al que </w:t>
-            </w:r>
-            <w:r>
-              <w:t>estaba</w:t>
-            </w:r>
-            <w:r>
-              <w:t xml:space="preserve"> después del que se eliminó.</w:t>
+              <w:t>El método devolvió el primer nodo y lo eliminó de la cola, dejando de primero al que estaba después del que se eliminó.</w:t>
             </w:r>
           </w:p>
         </w:tc>
@@ -3869,9 +4541,11 @@
             <w:vAlign w:val="center"/>
           </w:tcPr>
           <w:p>
+            <w:proofErr w:type="spellStart"/>
             <w:r>
               <w:t>Queue</w:t>
             </w:r>
+            <w:proofErr w:type="spellEnd"/>
           </w:p>
         </w:tc>
         <w:tc>
@@ -3881,7 +4555,20 @@
           </w:tcPr>
           <w:p>
             <w:r>
-              <w:t>+ poll(): V</w:t>
+              <w:t xml:space="preserve">+ </w:t>
+            </w:r>
+            <w:proofErr w:type="spellStart"/>
+            <w:proofErr w:type="gramStart"/>
+            <w:r>
+              <w:t>poll</w:t>
+            </w:r>
+            <w:proofErr w:type="spellEnd"/>
+            <w:r>
+              <w:t>(</w:t>
+            </w:r>
+            <w:proofErr w:type="gramEnd"/>
+            <w:r>
+              <w:t>): V</w:t>
             </w:r>
           </w:p>
         </w:tc>
@@ -3929,9 +4616,11 @@
             <w:vAlign w:val="center"/>
           </w:tcPr>
           <w:p>
+            <w:proofErr w:type="spellStart"/>
             <w:r>
               <w:t>Queue</w:t>
             </w:r>
+            <w:proofErr w:type="spellEnd"/>
           </w:p>
         </w:tc>
         <w:tc>
@@ -3941,7 +4630,20 @@
           </w:tcPr>
           <w:p>
             <w:r>
-              <w:t>+ poll(): V</w:t>
+              <w:t xml:space="preserve">+ </w:t>
+            </w:r>
+            <w:proofErr w:type="spellStart"/>
+            <w:proofErr w:type="gramStart"/>
+            <w:r>
+              <w:t>poll</w:t>
+            </w:r>
+            <w:proofErr w:type="spellEnd"/>
+            <w:r>
+              <w:t>(</w:t>
+            </w:r>
+            <w:proofErr w:type="gramEnd"/>
+            <w:r>
+              <w:t>): V</w:t>
             </w:r>
           </w:p>
         </w:tc>
@@ -3974,7 +4676,15 @@
           </w:tcPr>
           <w:p>
             <w:r>
-              <w:t>El método devolvió null y no eliminó nada.</w:t>
+              <w:t xml:space="preserve">El método devolvió </w:t>
+            </w:r>
+            <w:proofErr w:type="spellStart"/>
+            <w:r>
+              <w:t>null</w:t>
+            </w:r>
+            <w:proofErr w:type="spellEnd"/>
+            <w:r>
+              <w:t xml:space="preserve"> y no eliminó nada.</w:t>
             </w:r>
           </w:p>
         </w:tc>
@@ -4021,13 +4731,33 @@
               <w:rPr>
                 <w:b/>
               </w:rPr>
-              <w:t xml:space="preserve">Prueba N° </w:t>
-            </w:r>
-            <w:r>
-              <w:rPr>
-                <w:b/>
-              </w:rPr>
-              <w:t>10</w:t>
+              <w:t xml:space="preserve">Prueba </w:t>
+            </w:r>
+            <w:proofErr w:type="spellStart"/>
+            <w:r>
+              <w:rPr>
+                <w:b/>
+              </w:rPr>
+              <w:t>N°</w:t>
+            </w:r>
+            <w:proofErr w:type="spellEnd"/>
+            <w:r>
+              <w:rPr>
+                <w:b/>
+              </w:rPr>
+              <w:t xml:space="preserve"> </w:t>
+            </w:r>
+            <w:r>
+              <w:rPr>
+                <w:b/>
+              </w:rPr>
+              <w:t>1</w:t>
+            </w:r>
+            <w:r>
+              <w:rPr>
+                <w:b/>
+              </w:rPr>
+              <w:t>3</w:t>
             </w:r>
           </w:p>
         </w:tc>
@@ -4045,13 +4775,23 @@
               <w:t>Objetivo</w:t>
             </w:r>
             <w:r>
-              <w:t>: Probar el método p</w:t>
-            </w:r>
-            <w:r>
-              <w:t>ush</w:t>
-            </w:r>
-            <w:r>
-              <w:t xml:space="preserve"> de la Stack.</w:t>
+              <w:t xml:space="preserve">: Probar el método </w:t>
+            </w:r>
+            <w:proofErr w:type="spellStart"/>
+            <w:r>
+              <w:t>push</w:t>
+            </w:r>
+            <w:proofErr w:type="spellEnd"/>
+            <w:r>
+              <w:t xml:space="preserve"> de la </w:t>
+            </w:r>
+            <w:proofErr w:type="spellStart"/>
+            <w:r>
+              <w:t>Stack</w:t>
+            </w:r>
+            <w:proofErr w:type="spellEnd"/>
+            <w:r>
+              <w:t>.</w:t>
             </w:r>
           </w:p>
         </w:tc>
@@ -4171,9 +4911,11 @@
             <w:vAlign w:val="center"/>
           </w:tcPr>
           <w:p>
+            <w:proofErr w:type="spellStart"/>
             <w:r>
               <w:t>Stack</w:t>
             </w:r>
+            <w:proofErr w:type="spellEnd"/>
           </w:p>
         </w:tc>
         <w:tc>
@@ -4183,11 +4925,13 @@
           </w:tcPr>
           <w:p>
             <w:r>
-              <w:t>+ p</w:t>
-            </w:r>
-            <w:r>
-              <w:t>ush</w:t>
-            </w:r>
+              <w:t xml:space="preserve">+ </w:t>
+            </w:r>
+            <w:proofErr w:type="spellStart"/>
+            <w:r>
+              <w:t>push</w:t>
+            </w:r>
+            <w:proofErr w:type="spellEnd"/>
             <w:r>
               <w:t>(</w:t>
             </w:r>
@@ -4246,9 +4990,11 @@
             <w:vAlign w:val="center"/>
           </w:tcPr>
           <w:p>
+            <w:proofErr w:type="spellStart"/>
             <w:r>
               <w:t>Stack</w:t>
             </w:r>
+            <w:proofErr w:type="spellEnd"/>
           </w:p>
         </w:tc>
         <w:tc>
@@ -4258,7 +5004,15 @@
           </w:tcPr>
           <w:p>
             <w:r>
-              <w:t>+ push(E): V</w:t>
+              <w:t xml:space="preserve">+ </w:t>
+            </w:r>
+            <w:proofErr w:type="spellStart"/>
+            <w:r>
+              <w:t>push</w:t>
+            </w:r>
+            <w:proofErr w:type="spellEnd"/>
+            <w:r>
+              <w:t>(E): V</w:t>
             </w:r>
           </w:p>
         </w:tc>
@@ -4269,10 +5023,7 @@
           </w:tcPr>
           <w:p>
             <w:r>
-              <w:t xml:space="preserve">Insertar un nuevo nodo en una pila </w:t>
-            </w:r>
-            <w:r>
-              <w:t>vacía.</w:t>
+              <w:t>Insertar un nuevo nodo en una pila vacía.</w:t>
             </w:r>
           </w:p>
         </w:tc>
@@ -4315,9 +5066,11 @@
             <w:vAlign w:val="center"/>
           </w:tcPr>
           <w:p>
+            <w:proofErr w:type="spellStart"/>
             <w:r>
               <w:t>Stack</w:t>
             </w:r>
+            <w:proofErr w:type="spellEnd"/>
           </w:p>
         </w:tc>
         <w:tc>
@@ -4327,7 +5080,15 @@
           </w:tcPr>
           <w:p>
             <w:r>
-              <w:t>+ push(E): V</w:t>
+              <w:t xml:space="preserve">+ </w:t>
+            </w:r>
+            <w:proofErr w:type="spellStart"/>
+            <w:r>
+              <w:t>push</w:t>
+            </w:r>
+            <w:proofErr w:type="spellEnd"/>
+            <w:r>
+              <w:t>(E): V</w:t>
             </w:r>
           </w:p>
         </w:tc>
@@ -4338,13 +5099,7 @@
           </w:tcPr>
           <w:p>
             <w:r>
-              <w:t>Insertar un nodo</w:t>
-            </w:r>
-            <w:r>
-              <w:t xml:space="preserve"> que ya está en</w:t>
-            </w:r>
-            <w:r>
-              <w:t xml:space="preserve"> una pila no vacía con varios elementos.</w:t>
+              <w:t>Insertar un nodo que ya está en una pila no vacía con varios elementos.</w:t>
             </w:r>
           </w:p>
         </w:tc>
@@ -4411,13 +5166,27 @@
               <w:rPr>
                 <w:b/>
               </w:rPr>
-              <w:t xml:space="preserve">Prueba N° </w:t>
-            </w:r>
-            <w:r>
-              <w:rPr>
-                <w:b/>
-              </w:rPr>
-              <w:t>11</w:t>
+              <w:t xml:space="preserve">Prueba </w:t>
+            </w:r>
+            <w:proofErr w:type="spellStart"/>
+            <w:r>
+              <w:rPr>
+                <w:b/>
+              </w:rPr>
+              <w:t>N°</w:t>
+            </w:r>
+            <w:proofErr w:type="spellEnd"/>
+            <w:r>
+              <w:rPr>
+                <w:b/>
+              </w:rPr>
+              <w:t xml:space="preserve"> 1</w:t>
+            </w:r>
+            <w:r>
+              <w:rPr>
+                <w:b/>
+              </w:rPr>
+              <w:t>4</w:t>
             </w:r>
           </w:p>
         </w:tc>
@@ -4435,17 +5204,13 @@
               <w:t>Objetivo</w:t>
             </w:r>
             <w:r>
-              <w:t>: Probar el método p</w:t>
-            </w:r>
-            <w:r>
-              <w:t>op</w:t>
-            </w:r>
-            <w:r>
-              <w:t xml:space="preserve"> de la </w:t>
-            </w:r>
+              <w:t xml:space="preserve">: Probar el método pop de la </w:t>
+            </w:r>
+            <w:proofErr w:type="spellStart"/>
             <w:r>
               <w:t>Stack</w:t>
             </w:r>
+            <w:proofErr w:type="spellEnd"/>
             <w:r>
               <w:t>.</w:t>
             </w:r>
@@ -4567,9 +5332,11 @@
             <w:vAlign w:val="center"/>
           </w:tcPr>
           <w:p>
+            <w:proofErr w:type="spellStart"/>
             <w:r>
               <w:t>Stack</w:t>
             </w:r>
+            <w:proofErr w:type="spellEnd"/>
           </w:p>
         </w:tc>
         <w:tc>
@@ -4579,13 +5346,15 @@
           </w:tcPr>
           <w:p>
             <w:r>
-              <w:t>+ p</w:t>
-            </w:r>
-            <w:r>
-              <w:t>op</w:t>
-            </w:r>
-            <w:r>
-              <w:t>(): V</w:t>
+              <w:t xml:space="preserve">+ </w:t>
+            </w:r>
+            <w:proofErr w:type="gramStart"/>
+            <w:r>
+              <w:t>pop(</w:t>
+            </w:r>
+            <w:proofErr w:type="gramEnd"/>
+            <w:r>
+              <w:t>): V</w:t>
             </w:r>
           </w:p>
         </w:tc>
@@ -4651,9 +5420,11 @@
             <w:vAlign w:val="center"/>
           </w:tcPr>
           <w:p>
+            <w:proofErr w:type="spellStart"/>
             <w:r>
               <w:t>Stack</w:t>
             </w:r>
+            <w:proofErr w:type="spellEnd"/>
           </w:p>
         </w:tc>
         <w:tc>
@@ -4663,13 +5434,15 @@
           </w:tcPr>
           <w:p>
             <w:r>
-              <w:t>+ p</w:t>
-            </w:r>
-            <w:r>
-              <w:t>op</w:t>
-            </w:r>
-            <w:r>
-              <w:t>(): V</w:t>
+              <w:t xml:space="preserve">+ </w:t>
+            </w:r>
+            <w:proofErr w:type="gramStart"/>
+            <w:r>
+              <w:t>pop(</w:t>
+            </w:r>
+            <w:proofErr w:type="gramEnd"/>
+            <w:r>
+              <w:t>): V</w:t>
             </w:r>
           </w:p>
         </w:tc>
@@ -4735,9 +5508,11 @@
             <w:vAlign w:val="center"/>
           </w:tcPr>
           <w:p>
+            <w:proofErr w:type="spellStart"/>
             <w:r>
               <w:t>Stack</w:t>
             </w:r>
+            <w:proofErr w:type="spellEnd"/>
           </w:p>
         </w:tc>
         <w:tc>
@@ -4747,13 +5522,15 @@
           </w:tcPr>
           <w:p>
             <w:r>
-              <w:t>+ p</w:t>
-            </w:r>
-            <w:r>
-              <w:t>op</w:t>
-            </w:r>
-            <w:r>
-              <w:t>(): V</w:t>
+              <w:t xml:space="preserve">+ </w:t>
+            </w:r>
+            <w:proofErr w:type="gramStart"/>
+            <w:r>
+              <w:t>pop(</w:t>
+            </w:r>
+            <w:proofErr w:type="gramEnd"/>
+            <w:r>
+              <w:t>): V</w:t>
             </w:r>
           </w:p>
         </w:tc>
@@ -4792,7 +5569,15 @@
           </w:tcPr>
           <w:p>
             <w:r>
-              <w:t>El método devolvió null y no eliminó nada.</w:t>
+              <w:t xml:space="preserve">El método devolvió </w:t>
+            </w:r>
+            <w:proofErr w:type="spellStart"/>
+            <w:r>
+              <w:t>null</w:t>
+            </w:r>
+            <w:proofErr w:type="spellEnd"/>
+            <w:r>
+              <w:t xml:space="preserve"> y no eliminó nada.</w:t>
             </w:r>
           </w:p>
         </w:tc>
@@ -4834,13 +5619,33 @@
               <w:rPr>
                 <w:b/>
               </w:rPr>
-              <w:t xml:space="preserve">Prueba N° </w:t>
-            </w:r>
-            <w:r>
-              <w:rPr>
-                <w:b/>
-              </w:rPr>
-              <w:t>12</w:t>
+              <w:t xml:space="preserve">Prueba </w:t>
+            </w:r>
+            <w:proofErr w:type="spellStart"/>
+            <w:r>
+              <w:rPr>
+                <w:b/>
+              </w:rPr>
+              <w:t>N°</w:t>
+            </w:r>
+            <w:proofErr w:type="spellEnd"/>
+            <w:r>
+              <w:rPr>
+                <w:b/>
+              </w:rPr>
+              <w:t xml:space="preserve"> </w:t>
+            </w:r>
+            <w:r>
+              <w:rPr>
+                <w:b/>
+              </w:rPr>
+              <w:t>1</w:t>
+            </w:r>
+            <w:r>
+              <w:rPr>
+                <w:b/>
+              </w:rPr>
+              <w:t>5</w:t>
             </w:r>
           </w:p>
         </w:tc>
@@ -4858,13 +5663,15 @@
               <w:t>Objetivo</w:t>
             </w:r>
             <w:r>
-              <w:t xml:space="preserve">: Probar el método </w:t>
-            </w:r>
-            <w:r>
-              <w:t>t</w:t>
-            </w:r>
-            <w:r>
-              <w:t>op de la Stack.</w:t>
+              <w:t xml:space="preserve">: Probar el método top de la </w:t>
+            </w:r>
+            <w:proofErr w:type="spellStart"/>
+            <w:r>
+              <w:t>Stack</w:t>
+            </w:r>
+            <w:proofErr w:type="spellEnd"/>
+            <w:r>
+              <w:t>.</w:t>
             </w:r>
           </w:p>
         </w:tc>
@@ -4984,9 +5791,11 @@
             <w:vAlign w:val="center"/>
           </w:tcPr>
           <w:p>
+            <w:proofErr w:type="spellStart"/>
             <w:r>
               <w:t>Stack</w:t>
             </w:r>
+            <w:proofErr w:type="spellEnd"/>
           </w:p>
         </w:tc>
         <w:tc>
@@ -4996,10 +5805,15 @@
           </w:tcPr>
           <w:p>
             <w:r>
-              <w:t>+ t</w:t>
-            </w:r>
-            <w:r>
-              <w:t>op(): V</w:t>
+              <w:t xml:space="preserve">+ </w:t>
+            </w:r>
+            <w:proofErr w:type="gramStart"/>
+            <w:r>
+              <w:t>top(</w:t>
+            </w:r>
+            <w:proofErr w:type="gramEnd"/>
+            <w:r>
+              <w:t>): V</w:t>
             </w:r>
           </w:p>
         </w:tc>
@@ -5032,13 +5846,7 @@
           </w:tcPr>
           <w:p>
             <w:r>
-              <w:t>El método devolvió el</w:t>
-            </w:r>
-            <w:r>
-              <w:t xml:space="preserve"> nodo que está en el tope.</w:t>
-            </w:r>
-            <w:r>
-              <w:t xml:space="preserve"> </w:t>
+              <w:t xml:space="preserve">El método devolvió el nodo que está en el tope. </w:t>
             </w:r>
           </w:p>
         </w:tc>
@@ -5053,9 +5861,11 @@
             <w:vAlign w:val="center"/>
           </w:tcPr>
           <w:p>
+            <w:proofErr w:type="spellStart"/>
             <w:r>
               <w:t>Stack</w:t>
             </w:r>
+            <w:proofErr w:type="spellEnd"/>
           </w:p>
         </w:tc>
         <w:tc>
@@ -5065,7 +5875,15 @@
           </w:tcPr>
           <w:p>
             <w:r>
-              <w:t>+ top(): V</w:t>
+              <w:t xml:space="preserve">+ </w:t>
+            </w:r>
+            <w:proofErr w:type="gramStart"/>
+            <w:r>
+              <w:t>top(</w:t>
+            </w:r>
+            <w:proofErr w:type="gramEnd"/>
+            <w:r>
+              <w:t>): V</w:t>
             </w:r>
           </w:p>
         </w:tc>
@@ -5113,9 +5931,11 @@
             <w:vAlign w:val="center"/>
           </w:tcPr>
           <w:p>
+            <w:proofErr w:type="spellStart"/>
             <w:r>
               <w:t>Stack</w:t>
             </w:r>
+            <w:proofErr w:type="spellEnd"/>
           </w:p>
         </w:tc>
         <w:tc>
@@ -5125,7 +5945,15 @@
           </w:tcPr>
           <w:p>
             <w:r>
-              <w:t>+ top(): V</w:t>
+              <w:t xml:space="preserve">+ </w:t>
+            </w:r>
+            <w:proofErr w:type="gramStart"/>
+            <w:r>
+              <w:t>top(</w:t>
+            </w:r>
+            <w:proofErr w:type="gramEnd"/>
+            <w:r>
+              <w:t>): V</w:t>
             </w:r>
           </w:p>
         </w:tc>
@@ -5158,11 +5986,13 @@
           </w:tcPr>
           <w:p>
             <w:r>
-              <w:t>El método devolvió nul</w:t>
-            </w:r>
-            <w:r>
-              <w:t>l</w:t>
-            </w:r>
+              <w:t xml:space="preserve">El método devolvió </w:t>
+            </w:r>
+            <w:proofErr w:type="spellStart"/>
+            <w:r>
+              <w:t>null</w:t>
+            </w:r>
+            <w:proofErr w:type="spellEnd"/>
             <w:r>
               <w:t>.</w:t>
             </w:r>
@@ -5182,7 +6012,7 @@
 </file>
 
 <file path=word/endnotes.xml><?xml version="1.0" encoding="utf-8"?>
-<w:endnotes xmlns:wpc="http://schemas.microsoft.com/office/word/2010/wordprocessingCanvas" xmlns:mc="http://schemas.openxmlformats.org/markup-compatibility/2006" xmlns:o="urn:schemas-microsoft-com:office:office" xmlns:r="http://schemas.openxmlformats.org/officeDocument/2006/relationships" xmlns:m="http://schemas.openxmlformats.org/officeDocument/2006/math" xmlns:v="urn:schemas-microsoft-com:vml" xmlns:wp14="http://schemas.microsoft.com/office/word/2010/wordprocessingDrawing" xmlns:wp="http://schemas.openxmlformats.org/drawingml/2006/wordprocessingDrawing" xmlns:w10="urn:schemas-microsoft-com:office:word" xmlns:w="http://schemas.openxmlformats.org/wordprocessingml/2006/main" xmlns:w14="http://schemas.microsoft.com/office/word/2010/wordml" xmlns:w15="http://schemas.microsoft.com/office/word/2012/wordml" xmlns:wpg="http://schemas.microsoft.com/office/word/2010/wordprocessingGroup" xmlns:wpi="http://schemas.microsoft.com/office/word/2010/wordprocessingInk" xmlns:wne="http://schemas.microsoft.com/office/word/2006/wordml" xmlns:wps="http://schemas.microsoft.com/office/word/2010/wordprocessingShape" mc:Ignorable="w14 w15 wp14">
+<w:endnotes xmlns:wpc="http://schemas.microsoft.com/office/word/2010/wordprocessingCanvas" xmlns:cx="http://schemas.microsoft.com/office/drawing/2014/chartex" xmlns:cx1="http://schemas.microsoft.com/office/drawing/2015/9/8/chartex" xmlns:cx2="http://schemas.microsoft.com/office/drawing/2015/10/21/chartex" xmlns:cx3="http://schemas.microsoft.com/office/drawing/2016/5/9/chartex" xmlns:cx4="http://schemas.microsoft.com/office/drawing/2016/5/10/chartex" xmlns:cx5="http://schemas.microsoft.com/office/drawing/2016/5/11/chartex" xmlns:cx6="http://schemas.microsoft.com/office/drawing/2016/5/12/chartex" xmlns:cx7="http://schemas.microsoft.com/office/drawing/2016/5/13/chartex" xmlns:cx8="http://schemas.microsoft.com/office/drawing/2016/5/14/chartex" xmlns:mc="http://schemas.openxmlformats.org/markup-compatibility/2006" xmlns:aink="http://schemas.microsoft.com/office/drawing/2016/ink" xmlns:am3d="http://schemas.microsoft.com/office/drawing/2017/model3d" xmlns:o="urn:schemas-microsoft-com:office:office" xmlns:r="http://schemas.openxmlformats.org/officeDocument/2006/relationships" xmlns:m="http://schemas.openxmlformats.org/officeDocument/2006/math" xmlns:v="urn:schemas-microsoft-com:vml" xmlns:wp14="http://schemas.microsoft.com/office/word/2010/wordprocessingDrawing" xmlns:wp="http://schemas.openxmlformats.org/drawingml/2006/wordprocessingDrawing" xmlns:w10="urn:schemas-microsoft-com:office:word" xmlns:w="http://schemas.openxmlformats.org/wordprocessingml/2006/main" xmlns:w14="http://schemas.microsoft.com/office/word/2010/wordml" xmlns:w15="http://schemas.microsoft.com/office/word/2012/wordml" xmlns:w16cid="http://schemas.microsoft.com/office/word/2016/wordml/cid" xmlns:w16se="http://schemas.microsoft.com/office/word/2015/wordml/symex" xmlns:wpg="http://schemas.microsoft.com/office/word/2010/wordprocessingGroup" xmlns:wpi="http://schemas.microsoft.com/office/word/2010/wordprocessingInk" xmlns:wne="http://schemas.microsoft.com/office/word/2006/wordml" xmlns:wps="http://schemas.microsoft.com/office/word/2010/wordprocessingShape" mc:Ignorable="w14 w15 w16se w16cid wp14">
   <w:endnote w:type="separator" w:id="-1">
     <w:p>
       <w:pPr>
@@ -5207,7 +6037,7 @@
 </file>
 
 <file path=word/footnotes.xml><?xml version="1.0" encoding="utf-8"?>
-<w:footnotes xmlns:wpc="http://schemas.microsoft.com/office/word/2010/wordprocessingCanvas" xmlns:mc="http://schemas.openxmlformats.org/markup-compatibility/2006" xmlns:o="urn:schemas-microsoft-com:office:office" xmlns:r="http://schemas.openxmlformats.org/officeDocument/2006/relationships" xmlns:m="http://schemas.openxmlformats.org/officeDocument/2006/math" xmlns:v="urn:schemas-microsoft-com:vml" xmlns:wp14="http://schemas.microsoft.com/office/word/2010/wordprocessingDrawing" xmlns:wp="http://schemas.openxmlformats.org/drawingml/2006/wordprocessingDrawing" xmlns:w10="urn:schemas-microsoft-com:office:word" xmlns:w="http://schemas.openxmlformats.org/wordprocessingml/2006/main" xmlns:w14="http://schemas.microsoft.com/office/word/2010/wordml" xmlns:w15="http://schemas.microsoft.com/office/word/2012/wordml" xmlns:wpg="http://schemas.microsoft.com/office/word/2010/wordprocessingGroup" xmlns:wpi="http://schemas.microsoft.com/office/word/2010/wordprocessingInk" xmlns:wne="http://schemas.microsoft.com/office/word/2006/wordml" xmlns:wps="http://schemas.microsoft.com/office/word/2010/wordprocessingShape" mc:Ignorable="w14 w15 wp14">
+<w:footnotes xmlns:wpc="http://schemas.microsoft.com/office/word/2010/wordprocessingCanvas" xmlns:cx="http://schemas.microsoft.com/office/drawing/2014/chartex" xmlns:cx1="http://schemas.microsoft.com/office/drawing/2015/9/8/chartex" xmlns:cx2="http://schemas.microsoft.com/office/drawing/2015/10/21/chartex" xmlns:cx3="http://schemas.microsoft.com/office/drawing/2016/5/9/chartex" xmlns:cx4="http://schemas.microsoft.com/office/drawing/2016/5/10/chartex" xmlns:cx5="http://schemas.microsoft.com/office/drawing/2016/5/11/chartex" xmlns:cx6="http://schemas.microsoft.com/office/drawing/2016/5/12/chartex" xmlns:cx7="http://schemas.microsoft.com/office/drawing/2016/5/13/chartex" xmlns:cx8="http://schemas.microsoft.com/office/drawing/2016/5/14/chartex" xmlns:mc="http://schemas.openxmlformats.org/markup-compatibility/2006" xmlns:aink="http://schemas.microsoft.com/office/drawing/2016/ink" xmlns:am3d="http://schemas.microsoft.com/office/drawing/2017/model3d" xmlns:o="urn:schemas-microsoft-com:office:office" xmlns:r="http://schemas.openxmlformats.org/officeDocument/2006/relationships" xmlns:m="http://schemas.openxmlformats.org/officeDocument/2006/math" xmlns:v="urn:schemas-microsoft-com:vml" xmlns:wp14="http://schemas.microsoft.com/office/word/2010/wordprocessingDrawing" xmlns:wp="http://schemas.openxmlformats.org/drawingml/2006/wordprocessingDrawing" xmlns:w10="urn:schemas-microsoft-com:office:word" xmlns:w="http://schemas.openxmlformats.org/wordprocessingml/2006/main" xmlns:w14="http://schemas.microsoft.com/office/word/2010/wordml" xmlns:w15="http://schemas.microsoft.com/office/word/2012/wordml" xmlns:w16cid="http://schemas.microsoft.com/office/word/2016/wordml/cid" xmlns:w16se="http://schemas.microsoft.com/office/word/2015/wordml/symex" xmlns:wpg="http://schemas.microsoft.com/office/word/2010/wordprocessingGroup" xmlns:wpi="http://schemas.microsoft.com/office/word/2010/wordprocessingInk" xmlns:wne="http://schemas.microsoft.com/office/word/2006/wordml" xmlns:wps="http://schemas.microsoft.com/office/word/2010/wordprocessingShape" mc:Ignorable="w14 w15 w16se w16cid wp14">
   <w:footnote w:type="separator" w:id="-1">
     <w:p>
       <w:pPr>
@@ -5232,7 +6062,7 @@
 </file>
 
 <file path=word/styles.xml><?xml version="1.0" encoding="utf-8"?>
-<w:styles xmlns:mc="http://schemas.openxmlformats.org/markup-compatibility/2006" xmlns:r="http://schemas.openxmlformats.org/officeDocument/2006/relationships" xmlns:w="http://schemas.openxmlformats.org/wordprocessingml/2006/main" xmlns:w14="http://schemas.microsoft.com/office/word/2010/wordml" xmlns:w15="http://schemas.microsoft.com/office/word/2012/wordml" mc:Ignorable="w14 w15">
+<w:styles xmlns:mc="http://schemas.openxmlformats.org/markup-compatibility/2006" xmlns:r="http://schemas.openxmlformats.org/officeDocument/2006/relationships" xmlns:w="http://schemas.openxmlformats.org/wordprocessingml/2006/main" xmlns:w14="http://schemas.microsoft.com/office/word/2010/wordml" xmlns:w15="http://schemas.microsoft.com/office/word/2012/wordml" xmlns:w16cid="http://schemas.microsoft.com/office/word/2016/wordml/cid" xmlns:w16se="http://schemas.microsoft.com/office/word/2015/wordml/symex" mc:Ignorable="w14 w15 w16se w16cid">
   <w:docDefaults>
     <w:rPrDefault>
       <w:rPr>
@@ -5248,7 +6078,7 @@
       </w:pPr>
     </w:pPrDefault>
   </w:docDefaults>
-  <w:latentStyles w:defLockedState="0" w:defUIPriority="99" w:defSemiHidden="0" w:defUnhideWhenUsed="0" w:defQFormat="0" w:count="371">
+  <w:latentStyles w:defLockedState="0" w:defUIPriority="99" w:defSemiHidden="0" w:defUnhideWhenUsed="0" w:defQFormat="0" w:count="375">
     <w:lsdException w:name="Normal" w:uiPriority="0" w:qFormat="1"/>
     <w:lsdException w:name="heading 1" w:uiPriority="9" w:qFormat="1"/>
     <w:lsdException w:name="heading 2" w:semiHidden="1" w:uiPriority="9" w:unhideWhenUsed="1" w:qFormat="1"/>
@@ -5354,7 +6184,6 @@
     <w:lsdException w:name="HTML Sample" w:semiHidden="1" w:unhideWhenUsed="1"/>
     <w:lsdException w:name="HTML Typewriter" w:semiHidden="1" w:unhideWhenUsed="1"/>
     <w:lsdException w:name="HTML Variable" w:semiHidden="1" w:unhideWhenUsed="1"/>
-    <w:lsdException w:name="Normal Table" w:semiHidden="1" w:unhideWhenUsed="1"/>
     <w:lsdException w:name="annotation subject" w:semiHidden="1" w:unhideWhenUsed="1"/>
     <w:lsdException w:name="No List" w:semiHidden="1" w:unhideWhenUsed="1"/>
     <w:lsdException w:name="Outline List 1" w:semiHidden="1" w:unhideWhenUsed="1"/>
@@ -5398,10 +6227,8 @@
     <w:lsdException w:name="Table Elegant" w:semiHidden="1" w:unhideWhenUsed="1"/>
     <w:lsdException w:name="Table Professional" w:semiHidden="1" w:unhideWhenUsed="1"/>
     <w:lsdException w:name="Table Subtle 1" w:semiHidden="1" w:unhideWhenUsed="1"/>
-    <w:lsdException w:name="Table Subtle 2" w:semiHidden="1" w:unhideWhenUsed="1"/>
     <w:lsdException w:name="Table Web 1" w:semiHidden="1" w:unhideWhenUsed="1"/>
     <w:lsdException w:name="Table Web 2" w:semiHidden="1" w:unhideWhenUsed="1"/>
-    <w:lsdException w:name="Table Web 3" w:semiHidden="1" w:unhideWhenUsed="1"/>
     <w:lsdException w:name="Balloon Text" w:semiHidden="1" w:unhideWhenUsed="1"/>
     <w:lsdException w:name="Table Grid" w:uiPriority="39"/>
     <w:lsdException w:name="Table Theme" w:semiHidden="1" w:unhideWhenUsed="1"/>
@@ -5620,6 +6447,10 @@
     <w:lsdException w:name="List Table 5 Dark Accent 6" w:uiPriority="50"/>
     <w:lsdException w:name="List Table 6 Colorful Accent 6" w:uiPriority="51"/>
     <w:lsdException w:name="List Table 7 Colorful Accent 6" w:uiPriority="52"/>
+    <w:lsdException w:name="Mention" w:semiHidden="1" w:unhideWhenUsed="1"/>
+    <w:lsdException w:name="Smart Hyperlink" w:semiHidden="1" w:unhideWhenUsed="1"/>
+    <w:lsdException w:name="Hashtag" w:semiHidden="1" w:unhideWhenUsed="1"/>
+    <w:lsdException w:name="Unresolved Mention" w:semiHidden="1" w:unhideWhenUsed="1"/>
   </w:latentStyles>
   <w:style w:type="paragraph" w:default="1" w:styleId="Normal">
     <w:name w:val="Normal"/>
@@ -5661,7 +6492,6 @@
       <w:spacing w:after="0" w:line="240" w:lineRule="auto"/>
     </w:pPr>
     <w:tblPr>
-      <w:tblInd w:w="0" w:type="dxa"/>
       <w:tblBorders>
         <w:top w:val="single" w:sz="4" w:space="0" w:color="auto"/>
         <w:left w:val="single" w:sz="4" w:space="0" w:color="auto"/>
@@ -5670,12 +6500,6 @@
         <w:insideH w:val="single" w:sz="4" w:space="0" w:color="auto"/>
         <w:insideV w:val="single" w:sz="4" w:space="0" w:color="auto"/>
       </w:tblBorders>
-      <w:tblCellMar>
-        <w:top w:w="0" w:type="dxa"/>
-        <w:left w:w="108" w:type="dxa"/>
-        <w:bottom w:w="0" w:type="dxa"/>
-        <w:right w:w="108" w:type="dxa"/>
-      </w:tblCellMar>
     </w:tblPr>
   </w:style>
   <w:style w:type="paragraph" w:styleId="Encabezado">

</xml_diff>

<commit_message>
Finalización de dieseño e implementación de pruebas de estructuras
</commit_message>
<xml_diff>
--- a/Documentación/Diseño de casos de prueba.docx
+++ b/Documentación/Diseño de casos de prueba.docx
@@ -2128,8 +2128,6 @@
             <w:r>
               <w:t>ones</w:t>
             </w:r>
-            <w:bookmarkStart w:id="0" w:name="_GoBack"/>
-            <w:bookmarkEnd w:id="0"/>
             <w:r>
               <w:t>.</w:t>
             </w:r>
@@ -5921,86 +5919,11 @@
           </w:p>
         </w:tc>
       </w:tr>
-      <w:tr>
-        <w:trPr>
-          <w:trHeight w:val="422"/>
-        </w:trPr>
-        <w:tc>
-          <w:tcPr>
-            <w:tcW w:w="1844" w:type="dxa"/>
-            <w:vAlign w:val="center"/>
-          </w:tcPr>
-          <w:p>
-            <w:proofErr w:type="spellStart"/>
-            <w:r>
-              <w:t>Stack</w:t>
-            </w:r>
-            <w:proofErr w:type="spellEnd"/>
-          </w:p>
-        </w:tc>
-        <w:tc>
-          <w:tcPr>
-            <w:tcW w:w="1984" w:type="dxa"/>
-            <w:vAlign w:val="center"/>
-          </w:tcPr>
-          <w:p>
-            <w:r>
-              <w:t xml:space="preserve">+ </w:t>
-            </w:r>
-            <w:proofErr w:type="gramStart"/>
-            <w:r>
-              <w:t>top(</w:t>
-            </w:r>
-            <w:proofErr w:type="gramEnd"/>
-            <w:r>
-              <w:t>): V</w:t>
-            </w:r>
-          </w:p>
-        </w:tc>
-        <w:tc>
-          <w:tcPr>
-            <w:tcW w:w="2891" w:type="dxa"/>
-            <w:vAlign w:val="center"/>
-          </w:tcPr>
-          <w:p>
-            <w:r>
-              <w:t>Pedir el primer nodo de una cola vacía.</w:t>
-            </w:r>
-          </w:p>
-        </w:tc>
-        <w:tc>
-          <w:tcPr>
-            <w:tcW w:w="1766" w:type="dxa"/>
-            <w:vAlign w:val="center"/>
-          </w:tcPr>
-          <w:p>
-            <w:r>
-              <w:t>Ninguna.</w:t>
-            </w:r>
-          </w:p>
-        </w:tc>
-        <w:tc>
-          <w:tcPr>
-            <w:tcW w:w="2998" w:type="dxa"/>
-            <w:vAlign w:val="center"/>
-          </w:tcPr>
-          <w:p>
-            <w:r>
-              <w:t xml:space="preserve">El método devolvió </w:t>
-            </w:r>
-            <w:proofErr w:type="spellStart"/>
-            <w:r>
-              <w:t>null</w:t>
-            </w:r>
-            <w:proofErr w:type="spellEnd"/>
-            <w:r>
-              <w:t>.</w:t>
-            </w:r>
-          </w:p>
-        </w:tc>
-      </w:tr>
     </w:tbl>
-    <w:p/>
+    <w:p>
+      <w:bookmarkStart w:id="0" w:name="_GoBack"/>
+      <w:bookmarkEnd w:id="0"/>
+    </w:p>
     <w:sectPr>
       <w:pgSz w:w="12240" w:h="15840"/>
       <w:pgMar w:top="1417" w:right="1701" w:bottom="1417" w:left="1701" w:header="708" w:footer="708" w:gutter="0"/>
@@ -6184,6 +6107,7 @@
     <w:lsdException w:name="HTML Sample" w:semiHidden="1" w:unhideWhenUsed="1"/>
     <w:lsdException w:name="HTML Typewriter" w:semiHidden="1" w:unhideWhenUsed="1"/>
     <w:lsdException w:name="HTML Variable" w:semiHidden="1" w:unhideWhenUsed="1"/>
+    <w:lsdException w:name="Normal Table" w:semiHidden="1" w:unhideWhenUsed="1"/>
     <w:lsdException w:name="annotation subject" w:semiHidden="1" w:unhideWhenUsed="1"/>
     <w:lsdException w:name="No List" w:semiHidden="1" w:unhideWhenUsed="1"/>
     <w:lsdException w:name="Outline List 1" w:semiHidden="1" w:unhideWhenUsed="1"/>
@@ -6227,8 +6151,10 @@
     <w:lsdException w:name="Table Elegant" w:semiHidden="1" w:unhideWhenUsed="1"/>
     <w:lsdException w:name="Table Professional" w:semiHidden="1" w:unhideWhenUsed="1"/>
     <w:lsdException w:name="Table Subtle 1" w:semiHidden="1" w:unhideWhenUsed="1"/>
+    <w:lsdException w:name="Table Subtle 2" w:semiHidden="1" w:unhideWhenUsed="1"/>
     <w:lsdException w:name="Table Web 1" w:semiHidden="1" w:unhideWhenUsed="1"/>
     <w:lsdException w:name="Table Web 2" w:semiHidden="1" w:unhideWhenUsed="1"/>
+    <w:lsdException w:name="Table Web 3" w:semiHidden="1" w:unhideWhenUsed="1"/>
     <w:lsdException w:name="Balloon Text" w:semiHidden="1" w:unhideWhenUsed="1"/>
     <w:lsdException w:name="Table Grid" w:uiPriority="39"/>
     <w:lsdException w:name="Table Theme" w:semiHidden="1" w:unhideWhenUsed="1"/>

</xml_diff>